<commit_message>
Update Model 1 in doc.
</commit_message>
<xml_diff>
--- a/work-files/DA2_assignment1.docx
+++ b/work-files/DA2_assignment1.docx
@@ -365,39 +365,294 @@
           <w:sz w:val="20"/>
           <w:szCs w:val="20"/>
         </w:rPr>
-        <w:t>Female physicians and surgeons earn</w:t>
-      </w:r>
-      <w:r>
-        <w:rPr>
-          <w:rFonts w:cstheme="minorHAnsi"/>
-          <w:sz w:val="20"/>
-          <w:szCs w:val="20"/>
-        </w:rPr>
-        <w:t xml:space="preserve"> on average </w:t>
-      </w:r>
-      <w:r>
-        <w:rPr>
-          <w:rFonts w:cstheme="minorHAnsi"/>
-          <w:sz w:val="20"/>
-          <w:szCs w:val="20"/>
-        </w:rPr>
-        <w:t>8% less than their male colleagues in our data.</w:t>
-      </w:r>
-      <w:r>
-        <w:rPr>
-          <w:rFonts w:cstheme="minorHAnsi"/>
-          <w:sz w:val="20"/>
-          <w:szCs w:val="20"/>
-        </w:rPr>
-        <w:t xml:space="preserve"> The R-squared is extremely low (0.002), meaning the variance in the </w:t>
-      </w:r>
-      <w:r>
-        <w:rPr>
-          <w:rFonts w:cstheme="minorHAnsi"/>
-          <w:sz w:val="20"/>
-          <w:szCs w:val="20"/>
-        </w:rPr>
-        <w:t>ln of wages is poorly explained by the model.</w:t>
+        <w:t>Gender</w:t>
+      </w:r>
+      <w:r>
+        <w:rPr>
+          <w:rFonts w:cstheme="minorHAnsi"/>
+          <w:sz w:val="20"/>
+          <w:szCs w:val="20"/>
+        </w:rPr>
+        <w:t xml:space="preserve"> – Level wage</w:t>
+      </w:r>
+    </w:p>
+    <w:p>
+      <w:pPr>
+        <w:rPr>
+          <w:rFonts w:cstheme="minorHAnsi"/>
+          <w:sz w:val="20"/>
+          <w:szCs w:val="20"/>
+        </w:rPr>
+      </w:pPr>
+      <w:r>
+        <w:rPr>
+          <w:rFonts w:cstheme="minorHAnsi"/>
+          <w:sz w:val="20"/>
+          <w:szCs w:val="20"/>
+        </w:rPr>
+        <w:drawing>
+          <wp:anchor distT="0" distB="0" distL="114300" distR="114300" simplePos="0" relativeHeight="251660288" behindDoc="0" locked="0" layoutInCell="1" allowOverlap="1" wp14:anchorId="6E0ED7FA" wp14:editId="4224D3FF">
+            <wp:simplePos x="0" y="0"/>
+            <wp:positionH relativeFrom="margin">
+              <wp:align>left</wp:align>
+            </wp:positionH>
+            <wp:positionV relativeFrom="paragraph">
+              <wp:posOffset>4445</wp:posOffset>
+            </wp:positionV>
+            <wp:extent cx="2217420" cy="2830195"/>
+            <wp:effectExtent l="0" t="0" r="0" b="8255"/>
+            <wp:wrapSquare wrapText="bothSides"/>
+            <wp:docPr id="50789396" name="Picture 1"/>
+            <wp:cNvGraphicFramePr>
+              <a:graphicFrameLocks xmlns:a="http://schemas.openxmlformats.org/drawingml/2006/main" noChangeAspect="1"/>
+            </wp:cNvGraphicFramePr>
+            <a:graphic xmlns:a="http://schemas.openxmlformats.org/drawingml/2006/main">
+              <a:graphicData uri="http://schemas.openxmlformats.org/drawingml/2006/picture">
+                <pic:pic xmlns:pic="http://schemas.openxmlformats.org/drawingml/2006/picture">
+                  <pic:nvPicPr>
+                    <pic:cNvPr id="50789396" name=""/>
+                    <pic:cNvPicPr/>
+                  </pic:nvPicPr>
+                  <pic:blipFill>
+                    <a:blip r:embed="rId9" cstate="print">
+                      <a:extLst>
+                        <a:ext uri="{28A0092B-C50C-407E-A947-70E740481C1C}">
+                          <a14:useLocalDpi xmlns:a14="http://schemas.microsoft.com/office/drawing/2010/main" val="0"/>
+                        </a:ext>
+                      </a:extLst>
+                    </a:blip>
+                    <a:stretch>
+                      <a:fillRect/>
+                    </a:stretch>
+                  </pic:blipFill>
+                  <pic:spPr>
+                    <a:xfrm>
+                      <a:off x="0" y="0"/>
+                      <a:ext cx="2217420" cy="2830195"/>
+                    </a:xfrm>
+                    <a:prstGeom prst="rect">
+                      <a:avLst/>
+                    </a:prstGeom>
+                  </pic:spPr>
+                </pic:pic>
+              </a:graphicData>
+            </a:graphic>
+            <wp14:sizeRelH relativeFrom="page">
+              <wp14:pctWidth>0</wp14:pctWidth>
+            </wp14:sizeRelH>
+            <wp14:sizeRelV relativeFrom="page">
+              <wp14:pctHeight>0</wp14:pctHeight>
+            </wp14:sizeRelV>
+          </wp:anchor>
+        </w:drawing>
+      </w:r>
+      <w:r>
+        <w:rPr>
+          <w:rFonts w:cstheme="minorHAnsi"/>
+          <w:sz w:val="20"/>
+          <w:szCs w:val="20"/>
+        </w:rPr>
+        <w:t>In our data female physicians earn 0,5 dollars less an hour on average compared to their male colleagues. The average hourly wage of male physicians and surgeons is 40.9 dollars an hour. The CI shows that the true value of the difference in earnings is between 3.5 and -4.5. The low R-squared suggests that a different model may bring more definitive results.</w:t>
+      </w:r>
+    </w:p>
+    <w:p>
+      <w:pPr>
+        <w:rPr>
+          <w:rFonts w:cstheme="minorHAnsi"/>
+          <w:u w:val="single"/>
+        </w:rPr>
+      </w:pPr>
+    </w:p>
+    <w:p>
+      <w:pPr>
+        <w:rPr>
+          <w:rFonts w:cstheme="minorHAnsi"/>
+          <w:u w:val="single"/>
+        </w:rPr>
+      </w:pPr>
+    </w:p>
+    <w:p>
+      <w:pPr>
+        <w:rPr>
+          <w:rFonts w:cstheme="minorHAnsi"/>
+          <w:u w:val="single"/>
+        </w:rPr>
+      </w:pPr>
+    </w:p>
+    <w:p>
+      <w:pPr>
+        <w:rPr>
+          <w:rFonts w:cstheme="minorHAnsi"/>
+          <w:u w:val="single"/>
+        </w:rPr>
+      </w:pPr>
+    </w:p>
+    <w:p>
+      <w:pPr>
+        <w:rPr>
+          <w:rFonts w:cstheme="minorHAnsi"/>
+          <w:u w:val="single"/>
+        </w:rPr>
+      </w:pPr>
+    </w:p>
+    <w:p>
+      <w:pPr>
+        <w:rPr>
+          <w:rFonts w:cstheme="minorHAnsi"/>
+          <w:u w:val="single"/>
+        </w:rPr>
+      </w:pPr>
+    </w:p>
+    <w:p>
+      <w:pPr>
+        <w:rPr>
+          <w:rFonts w:cstheme="minorHAnsi"/>
+          <w:u w:val="single"/>
+        </w:rPr>
+      </w:pPr>
+    </w:p>
+    <w:p>
+      <w:pPr>
+        <w:rPr>
+          <w:rFonts w:cstheme="minorHAnsi"/>
+          <w:sz w:val="20"/>
+          <w:szCs w:val="20"/>
+        </w:rPr>
+      </w:pPr>
+      <w:r>
+        <w:rPr>
+          <w:rFonts w:cstheme="minorHAnsi"/>
+          <w:u w:val="single"/>
+        </w:rPr>
+        <w:t>Model</w:t>
+      </w:r>
+      <w:r>
+        <w:rPr>
+          <w:rFonts w:cstheme="minorHAnsi"/>
+          <w:u w:val="single"/>
+        </w:rPr>
+        <w:t xml:space="preserve"> </w:t>
+      </w:r>
+      <w:r>
+        <w:rPr>
+          <w:rFonts w:cstheme="minorHAnsi"/>
+          <w:u w:val="single"/>
+        </w:rPr>
+        <w:t>2:</w:t>
+      </w:r>
+      <w:r>
+        <w:rPr>
+          <w:rFonts w:cstheme="minorHAnsi"/>
+          <w:sz w:val="20"/>
+          <w:szCs w:val="20"/>
+        </w:rPr>
+        <w:t xml:space="preserve"> </w:t>
+      </w:r>
+    </w:p>
+    <w:p>
+      <w:pPr>
+        <w:rPr>
+          <w:rFonts w:cstheme="minorHAnsi"/>
+          <w:sz w:val="20"/>
+          <w:szCs w:val="20"/>
+        </w:rPr>
+      </w:pPr>
+      <w:r>
+        <w:rPr>
+          <w:rFonts w:cstheme="minorHAnsi"/>
+          <w:sz w:val="20"/>
+          <w:szCs w:val="20"/>
+        </w:rPr>
+        <w:t>G</w:t>
+      </w:r>
+      <w:r>
+        <w:rPr>
+          <w:rFonts w:cstheme="minorHAnsi"/>
+          <w:sz w:val="20"/>
+          <w:szCs w:val="20"/>
+        </w:rPr>
+        <w:t>ender – Ln wage</w:t>
+      </w:r>
+      <w:r>
+        <w:rPr>
+          <w:rFonts w:cstheme="minorHAnsi"/>
+          <w:sz w:val="20"/>
+          <w:szCs w:val="20"/>
+        </w:rPr>
+        <w:br/>
+      </w:r>
+      <w:r>
+        <w:rPr>
+          <w:rFonts w:cstheme="minorHAnsi"/>
+          <w:sz w:val="20"/>
+          <w:szCs w:val="20"/>
+        </w:rPr>
+        <w:t>Despite adjusting for potential heteroscedasticity</w:t>
+      </w:r>
+      <w:r>
+        <w:rPr>
+          <w:rFonts w:cstheme="minorHAnsi"/>
+          <w:sz w:val="20"/>
+          <w:szCs w:val="20"/>
+        </w:rPr>
+        <w:t xml:space="preserve">, </w:t>
+      </w:r>
+      <w:r>
+        <w:rPr>
+          <w:rFonts w:cstheme="minorHAnsi"/>
+          <w:sz w:val="20"/>
+          <w:szCs w:val="20"/>
+        </w:rPr>
+        <w:t>Model</w:t>
+      </w:r>
+      <w:r>
+        <w:rPr>
+          <w:rFonts w:cstheme="minorHAnsi"/>
+          <w:sz w:val="20"/>
+          <w:szCs w:val="20"/>
+        </w:rPr>
+        <w:t xml:space="preserve"> </w:t>
+      </w:r>
+      <w:r>
+        <w:rPr>
+          <w:rFonts w:cstheme="minorHAnsi"/>
+          <w:sz w:val="20"/>
+          <w:szCs w:val="20"/>
+        </w:rPr>
+        <w:t xml:space="preserve">2 shows the same slope but with a wider CI and higher p-value </w:t>
+      </w:r>
+      <w:r>
+        <w:rPr>
+          <w:rFonts w:cstheme="minorHAnsi"/>
+          <w:sz w:val="20"/>
+          <w:szCs w:val="20"/>
+        </w:rPr>
+        <w:t>indicating</w:t>
+      </w:r>
+      <w:r>
+        <w:rPr>
+          <w:rFonts w:cstheme="minorHAnsi"/>
+          <w:sz w:val="20"/>
+          <w:szCs w:val="20"/>
+        </w:rPr>
+        <w:t xml:space="preserve"> more uncertainty in the estimation of the true value of the slope coefficient.</w:t>
+      </w:r>
+    </w:p>
+    <w:p>
+      <w:pPr>
+        <w:rPr>
+          <w:rFonts w:cstheme="minorHAnsi"/>
+          <w:sz w:val="20"/>
+          <w:szCs w:val="20"/>
+        </w:rPr>
+      </w:pPr>
+      <w:r>
+        <w:rPr>
+          <w:rFonts w:cstheme="minorHAnsi"/>
+          <w:sz w:val="20"/>
+          <w:szCs w:val="20"/>
+        </w:rPr>
+        <w:t>Female physicians and surgeons earn on average 8% less than their male colleagues in our data. The R-squared is extremely low (0.002), meaning the variance in the ln of wages is poorly explained by the model.</w:t>
       </w:r>
       <w:r>
         <w:rPr>
@@ -422,239 +677,8 @@
           <w:sz w:val="20"/>
           <w:szCs w:val="20"/>
         </w:rPr>
-        <w:t>suggests</w:t>
-      </w:r>
-      <w:r>
-        <w:rPr>
-          <w:rFonts w:cstheme="minorHAnsi"/>
-          <w:sz w:val="20"/>
-          <w:szCs w:val="20"/>
-        </w:rPr>
-        <w:t xml:space="preserve"> that the true value of this wage difference lies between 2</w:t>
-      </w:r>
-      <w:r>
-        <w:rPr>
-          <w:rFonts w:cstheme="minorHAnsi"/>
-          <w:sz w:val="20"/>
-          <w:szCs w:val="20"/>
-        </w:rPr>
-        <w:t>0</w:t>
-      </w:r>
-      <w:r>
-        <w:rPr>
-          <w:rFonts w:cstheme="minorHAnsi"/>
-          <w:sz w:val="20"/>
-          <w:szCs w:val="20"/>
-        </w:rPr>
-        <w:t xml:space="preserve">% less or </w:t>
-      </w:r>
-      <w:r>
-        <w:rPr>
-          <w:rFonts w:cstheme="minorHAnsi"/>
-          <w:sz w:val="20"/>
-          <w:szCs w:val="20"/>
-        </w:rPr>
-        <w:t>4</w:t>
-      </w:r>
-      <w:r>
-        <w:rPr>
-          <w:rFonts w:cstheme="minorHAnsi"/>
-          <w:sz w:val="20"/>
-          <w:szCs w:val="20"/>
-        </w:rPr>
-        <w:t xml:space="preserve">% more wage for women in this occupation. </w:t>
-      </w:r>
-      <w:r>
-        <w:rPr>
-          <w:rFonts w:cstheme="minorHAnsi"/>
-          <w:sz w:val="20"/>
-          <w:szCs w:val="20"/>
-        </w:rPr>
-        <w:t>With a</w:t>
-      </w:r>
-      <w:r>
-        <w:rPr>
-          <w:rFonts w:cstheme="minorHAnsi"/>
-          <w:sz w:val="20"/>
-          <w:szCs w:val="20"/>
-        </w:rPr>
-        <w:t xml:space="preserve"> p-value </w:t>
-      </w:r>
-      <w:r>
-        <w:rPr>
-          <w:rFonts w:cstheme="minorHAnsi"/>
-          <w:sz w:val="20"/>
-          <w:szCs w:val="20"/>
-        </w:rPr>
-        <w:t xml:space="preserve">of 0.192 </w:t>
-      </w:r>
-      <w:r>
-        <w:rPr>
-          <w:rFonts w:cstheme="minorHAnsi"/>
-          <w:sz w:val="20"/>
-          <w:szCs w:val="20"/>
-        </w:rPr>
-        <w:t>we lack statistically significant evidence to claim</w:t>
-      </w:r>
-      <w:r>
-        <w:rPr>
-          <w:rFonts w:cstheme="minorHAnsi"/>
-          <w:sz w:val="20"/>
-          <w:szCs w:val="20"/>
-        </w:rPr>
-        <w:t xml:space="preserve"> that the wage for female and male physicians </w:t>
-      </w:r>
-      <w:r>
-        <w:rPr>
-          <w:rFonts w:cstheme="minorHAnsi"/>
-          <w:sz w:val="20"/>
-          <w:szCs w:val="20"/>
-        </w:rPr>
-        <w:t>differs</w:t>
-      </w:r>
-      <w:r>
-        <w:rPr>
-          <w:rFonts w:cstheme="minorHAnsi"/>
-          <w:sz w:val="20"/>
-          <w:szCs w:val="20"/>
-        </w:rPr>
-        <w:t xml:space="preserve"> at 0.05 significance level.</w:t>
-      </w:r>
-    </w:p>
-    <w:p>
-      <w:pPr>
-        <w:rPr>
-          <w:rFonts w:cstheme="minorHAnsi"/>
-          <w:sz w:val="20"/>
-          <w:szCs w:val="20"/>
-        </w:rPr>
-      </w:pPr>
-      <w:r>
-        <w:rPr>
-          <w:rFonts w:cstheme="minorHAnsi"/>
-          <w:u w:val="single"/>
-        </w:rPr>
-        <w:t>Model</w:t>
-      </w:r>
-      <w:r>
-        <w:rPr>
-          <w:rFonts w:cstheme="minorHAnsi"/>
-          <w:u w:val="single"/>
-        </w:rPr>
-        <w:t xml:space="preserve"> </w:t>
-      </w:r>
-      <w:r>
-        <w:rPr>
-          <w:rFonts w:cstheme="minorHAnsi"/>
-          <w:u w:val="single"/>
-        </w:rPr>
-        <w:t>2:</w:t>
-      </w:r>
-      <w:r>
-        <w:rPr>
-          <w:rFonts w:cstheme="minorHAnsi"/>
-          <w:sz w:val="20"/>
-          <w:szCs w:val="20"/>
-        </w:rPr>
-        <w:t xml:space="preserve"> </w:t>
-      </w:r>
-      <w:r>
-        <w:rPr>
-          <w:rFonts w:cstheme="minorHAnsi"/>
-          <w:sz w:val="20"/>
-          <w:szCs w:val="20"/>
-        </w:rPr>
-        <w:br/>
-      </w:r>
-      <w:r>
-        <w:rPr>
-          <w:rFonts w:cstheme="minorHAnsi"/>
-          <w:sz w:val="20"/>
-          <w:szCs w:val="20"/>
-        </w:rPr>
-        <w:t>Despite adjusting for potential heteroscedasticity</w:t>
-      </w:r>
-      <w:r>
-        <w:rPr>
-          <w:rFonts w:cstheme="minorHAnsi"/>
-          <w:sz w:val="20"/>
-          <w:szCs w:val="20"/>
-        </w:rPr>
-        <w:t xml:space="preserve">, </w:t>
-      </w:r>
-      <w:r>
-        <w:rPr>
-          <w:rFonts w:cstheme="minorHAnsi"/>
-          <w:sz w:val="20"/>
-          <w:szCs w:val="20"/>
-        </w:rPr>
-        <w:t>Model</w:t>
-      </w:r>
-      <w:r>
-        <w:rPr>
-          <w:rFonts w:cstheme="minorHAnsi"/>
-          <w:sz w:val="20"/>
-          <w:szCs w:val="20"/>
-        </w:rPr>
-        <w:t xml:space="preserve"> </w:t>
-      </w:r>
-      <w:r>
-        <w:rPr>
-          <w:rFonts w:cstheme="minorHAnsi"/>
-          <w:sz w:val="20"/>
-          <w:szCs w:val="20"/>
-        </w:rPr>
-        <w:t xml:space="preserve">2 shows the same slope but with a wider CI and higher p-value </w:t>
-      </w:r>
-      <w:r>
-        <w:rPr>
-          <w:rFonts w:cstheme="minorHAnsi"/>
-          <w:sz w:val="20"/>
-          <w:szCs w:val="20"/>
-        </w:rPr>
-        <w:t>indicating</w:t>
-      </w:r>
-      <w:r>
-        <w:rPr>
-          <w:rFonts w:cstheme="minorHAnsi"/>
-          <w:sz w:val="20"/>
-          <w:szCs w:val="20"/>
-        </w:rPr>
-        <w:t xml:space="preserve"> more uncertainty in the estimation of the true value of the slope coefficient.</w:t>
-      </w:r>
-    </w:p>
-    <w:p>
-      <w:pPr>
-        <w:rPr>
-          <w:rFonts w:cstheme="minorHAnsi"/>
-          <w:sz w:val="20"/>
-          <w:szCs w:val="20"/>
-        </w:rPr>
-      </w:pPr>
-      <w:r>
-        <w:rPr>
-          <w:rFonts w:cstheme="minorHAnsi"/>
-          <w:sz w:val="20"/>
-          <w:szCs w:val="20"/>
-        </w:rPr>
-        <w:t>Female physicians and surgeons earn on average 8% less than their male colleagues in our data. The R-squared is extremely low (0.002), meaning the variance in the ln of wages is poorly explained by the model.</w:t>
-      </w:r>
-      <w:r>
-        <w:rPr>
-          <w:rFonts w:cstheme="minorHAnsi"/>
-          <w:color w:val="FF0000"/>
-          <w:sz w:val="20"/>
-          <w:szCs w:val="20"/>
-        </w:rPr>
-        <w:t xml:space="preserve"> </w:t>
-      </w:r>
-      <w:r>
-        <w:rPr>
-          <w:rFonts w:cstheme="minorHAnsi"/>
-          <w:sz w:val="20"/>
-          <w:szCs w:val="20"/>
-        </w:rPr>
-        <w:t>The CI suggests that the true value of this wage difference lies between 20% less or 4% more wage for women in this occupation. With a p-value of 0.192 we lack statistically significant evidence to claim that the wage for female and male physicians differs at 0.05 significance level.</w:t>
+        <w:lastRenderedPageBreak/>
+        <w:t>suggests that the true value of this wage difference lies between 20% less or 4% more wage for women in this occupation. With a p-value of 0.192 we lack statistically significant evidence to claim that the wage for female and male physicians differs at 0.05 significance level.</w:t>
       </w:r>
     </w:p>
     <w:p>
@@ -799,9 +823,40 @@
           <w:sz w:val="20"/>
           <w:szCs w:val="20"/>
         </w:rPr>
-        <w:t xml:space="preserve"> with a </w:t>
-      </w:r>
-      <w:proofErr w:type="gramStart"/>
+        <w:t xml:space="preserve"> with a Master’s degree</w:t>
+      </w:r>
+      <w:r>
+        <w:rPr>
+          <w:rFonts w:cstheme="minorHAnsi"/>
+          <w:sz w:val="20"/>
+          <w:szCs w:val="20"/>
+        </w:rPr>
+        <w:t xml:space="preserve">. Similarly, individuals with Ph.D. degrees see a 26.4% increase in earnings, both coefficients are statistically significant. </w:t>
+      </w:r>
+      <w:r>
+        <w:rPr>
+          <w:rFonts w:cstheme="minorHAnsi"/>
+          <w:sz w:val="20"/>
+          <w:szCs w:val="20"/>
+        </w:rPr>
+        <w:t xml:space="preserve">Introducing Master’s education </w:t>
+      </w:r>
+      <w:r>
+        <w:rPr>
+          <w:rFonts w:cstheme="minorHAnsi"/>
+          <w:sz w:val="20"/>
+          <w:szCs w:val="20"/>
+        </w:rPr>
+        <w:t>shows</w:t>
+      </w:r>
+      <w:r>
+        <w:rPr>
+          <w:rFonts w:cstheme="minorHAnsi"/>
+          <w:sz w:val="20"/>
+          <w:szCs w:val="20"/>
+        </w:rPr>
+        <w:t xml:space="preserve"> that individuals with a </w:t>
+      </w:r>
       <w:r>
         <w:rPr>
           <w:rFonts w:cstheme="minorHAnsi"/>
@@ -810,57 +865,6 @@
         </w:rPr>
         <w:t>Master’s</w:t>
       </w:r>
-      <w:proofErr w:type="gramEnd"/>
-      <w:r>
-        <w:rPr>
-          <w:rFonts w:cstheme="minorHAnsi"/>
-          <w:sz w:val="20"/>
-          <w:szCs w:val="20"/>
-        </w:rPr>
-        <w:t xml:space="preserve"> degree</w:t>
-      </w:r>
-      <w:r>
-        <w:rPr>
-          <w:rFonts w:cstheme="minorHAnsi"/>
-          <w:sz w:val="20"/>
-          <w:szCs w:val="20"/>
-        </w:rPr>
-        <w:t xml:space="preserve">. Similarly, individuals with Ph.D. degrees see a 26.4% increase in earnings, both coefficients are statistically significant. </w:t>
-      </w:r>
-      <w:r>
-        <w:rPr>
-          <w:rFonts w:cstheme="minorHAnsi"/>
-          <w:sz w:val="20"/>
-          <w:szCs w:val="20"/>
-        </w:rPr>
-        <w:t xml:space="preserve">Introducing Master’s education </w:t>
-      </w:r>
-      <w:r>
-        <w:rPr>
-          <w:rFonts w:cstheme="minorHAnsi"/>
-          <w:sz w:val="20"/>
-          <w:szCs w:val="20"/>
-        </w:rPr>
-        <w:t>shows</w:t>
-      </w:r>
-      <w:r>
-        <w:rPr>
-          <w:rFonts w:cstheme="minorHAnsi"/>
-          <w:sz w:val="20"/>
-          <w:szCs w:val="20"/>
-        </w:rPr>
-        <w:t xml:space="preserve"> that individuals with a </w:t>
-      </w:r>
-      <w:proofErr w:type="gramStart"/>
-      <w:r>
-        <w:rPr>
-          <w:rFonts w:cstheme="minorHAnsi"/>
-          <w:sz w:val="20"/>
-          <w:szCs w:val="20"/>
-        </w:rPr>
-        <w:t>Master’s</w:t>
-      </w:r>
-      <w:proofErr w:type="gramEnd"/>
       <w:r>
         <w:rPr>
           <w:rFonts w:cstheme="minorHAnsi"/>
@@ -897,7 +901,6 @@
           <w:rFonts w:cstheme="minorHAnsi"/>
           <w:u w:val="single"/>
         </w:rPr>
-        <w:lastRenderedPageBreak/>
         <w:t>Model 4:</w:t>
       </w:r>
       <w:r>
@@ -1069,43 +1072,7 @@
           <w:sz w:val="20"/>
           <w:szCs w:val="20"/>
         </w:rPr>
-        <w:t xml:space="preserve">females with a Professional or Ph.D. degree earn 2.8% less than males compared to those who only have </w:t>
-      </w:r>
-      <w:proofErr w:type="gramStart"/>
-      <w:r>
-        <w:rPr>
-          <w:rFonts w:cstheme="minorHAnsi"/>
-          <w:sz w:val="20"/>
-          <w:szCs w:val="20"/>
-        </w:rPr>
-        <w:t>Master’s</w:t>
-      </w:r>
-      <w:proofErr w:type="gramEnd"/>
-      <w:r>
-        <w:rPr>
-          <w:rFonts w:cstheme="minorHAnsi"/>
-          <w:sz w:val="20"/>
-          <w:szCs w:val="20"/>
-        </w:rPr>
-        <w:t xml:space="preserve"> degree. This coefficient is 4.4% when looking at female </w:t>
-      </w:r>
-      <w:proofErr w:type="gramStart"/>
-      <w:r>
-        <w:rPr>
-          <w:rFonts w:cstheme="minorHAnsi"/>
-          <w:sz w:val="20"/>
-          <w:szCs w:val="20"/>
-        </w:rPr>
-        <w:t>Master’s</w:t>
-      </w:r>
-      <w:proofErr w:type="gramEnd"/>
-      <w:r>
-        <w:rPr>
-          <w:rFonts w:cstheme="minorHAnsi"/>
-          <w:sz w:val="20"/>
-          <w:szCs w:val="20"/>
-        </w:rPr>
-        <w:t xml:space="preserve"> degrees compared to those who have a Ph.D.</w:t>
+        <w:t>females with a Professional or Ph.D. degree earn 2.8% less than males compared to those who only have Master’s degree. This coefficient is 4.4% when looking at female Master’s degrees compared to those who have a Ph.D.</w:t>
       </w:r>
     </w:p>
     <w:p>
@@ -1219,7 +1186,7 @@
       </w:r>
     </w:p>
     <w:sectPr>
-      <w:headerReference w:type="default" r:id="rId9"/>
+      <w:headerReference w:type="default" r:id="rId10"/>
       <w:pgSz w:w="11906" w:h="16838"/>
       <w:pgMar w:top="1417" w:right="1417" w:bottom="1417" w:left="1417" w:header="708" w:footer="708" w:gutter="0"/>
       <w:cols w:space="708"/>

</xml_diff>

<commit_message>
Add Model 1 & 2 tables to doc.
</commit_message>
<xml_diff>
--- a/work-files/DA2_assignment1.docx
+++ b/work-files/DA2_assignment1.docx
@@ -391,16 +391,101 @@
           <w:szCs w:val="20"/>
         </w:rPr>
         <w:drawing>
-          <wp:anchor distT="0" distB="0" distL="114300" distR="114300" simplePos="0" relativeHeight="251660288" behindDoc="0" locked="0" layoutInCell="1" allowOverlap="1" wp14:anchorId="6E0ED7FA" wp14:editId="4224D3FF">
+          <wp:anchor distT="0" distB="0" distL="114300" distR="114300" simplePos="0" relativeHeight="251662336" behindDoc="0" locked="0" layoutInCell="1" allowOverlap="1" wp14:anchorId="7FC28C6D" wp14:editId="13895BEF">
             <wp:simplePos x="0" y="0"/>
             <wp:positionH relativeFrom="margin">
-              <wp:align>left</wp:align>
+              <wp:posOffset>3089910</wp:posOffset>
             </wp:positionH>
             <wp:positionV relativeFrom="paragraph">
-              <wp:posOffset>4445</wp:posOffset>
+              <wp:posOffset>781685</wp:posOffset>
             </wp:positionV>
-            <wp:extent cx="2217420" cy="2830195"/>
-            <wp:effectExtent l="0" t="0" r="0" b="8255"/>
+            <wp:extent cx="2670810" cy="1490345"/>
+            <wp:effectExtent l="0" t="0" r="0" b="0"/>
+            <wp:wrapSquare wrapText="bothSides"/>
+            <wp:docPr id="346201948" name="Picture 346201948" descr="A screenshot of a computer&#10;&#10;Description automatically generated"/>
+            <wp:cNvGraphicFramePr>
+              <a:graphicFrameLocks xmlns:a="http://schemas.openxmlformats.org/drawingml/2006/main" noChangeAspect="1"/>
+            </wp:cNvGraphicFramePr>
+            <a:graphic xmlns:a="http://schemas.openxmlformats.org/drawingml/2006/main">
+              <a:graphicData uri="http://schemas.openxmlformats.org/drawingml/2006/picture">
+                <pic:pic xmlns:pic="http://schemas.openxmlformats.org/drawingml/2006/picture">
+                  <pic:nvPicPr>
+                    <pic:cNvPr id="346201948" name="Picture 346201948" descr="A screenshot of a computer&#10;&#10;Description automatically generated"/>
+                    <pic:cNvPicPr/>
+                  </pic:nvPicPr>
+                  <pic:blipFill rotWithShape="1">
+                    <a:blip r:embed="rId9" cstate="print">
+                      <a:extLst>
+                        <a:ext uri="{28A0092B-C50C-407E-A947-70E740481C1C}">
+                          <a14:useLocalDpi xmlns:a14="http://schemas.microsoft.com/office/drawing/2010/main" val="0"/>
+                        </a:ext>
+                      </a:extLst>
+                    </a:blip>
+                    <a:srcRect t="56271"/>
+                    <a:stretch/>
+                  </pic:blipFill>
+                  <pic:spPr bwMode="auto">
+                    <a:xfrm>
+                      <a:off x="0" y="0"/>
+                      <a:ext cx="2670810" cy="1490345"/>
+                    </a:xfrm>
+                    <a:prstGeom prst="rect">
+                      <a:avLst/>
+                    </a:prstGeom>
+                    <a:ln>
+                      <a:noFill/>
+                    </a:ln>
+                    <a:extLst>
+                      <a:ext uri="{53640926-AAD7-44D8-BBD7-CCE9431645EC}">
+                        <a14:shadowObscured xmlns:a14="http://schemas.microsoft.com/office/drawing/2010/main"/>
+                      </a:ext>
+                    </a:extLst>
+                  </pic:spPr>
+                </pic:pic>
+              </a:graphicData>
+            </a:graphic>
+            <wp14:sizeRelH relativeFrom="page">
+              <wp14:pctWidth>0</wp14:pctWidth>
+            </wp14:sizeRelH>
+            <wp14:sizeRelV relativeFrom="page">
+              <wp14:pctHeight>0</wp14:pctHeight>
+            </wp14:sizeRelV>
+          </wp:anchor>
+        </w:drawing>
+      </w:r>
+      <w:r>
+        <w:rPr>
+          <w:rFonts w:cstheme="minorHAnsi"/>
+          <w:sz w:val="20"/>
+          <w:szCs w:val="20"/>
+        </w:rPr>
+        <w:t>In our data female physicians earn 0,5 dollars less an hour on average compared to their male colleagues. The average hourly wage of male physicians and surgeons is 40.9 dollars an hour. The CI shows that the true value of the difference in earnings is between 3.5 and -4.5. The low R-squared suggests that a different model may bring more definitive results.</w:t>
+      </w:r>
+    </w:p>
+    <w:p>
+      <w:pPr>
+        <w:rPr>
+          <w:rFonts w:cstheme="minorHAnsi"/>
+          <w:u w:val="single"/>
+        </w:rPr>
+      </w:pPr>
+      <w:r>
+        <w:rPr>
+          <w:rFonts w:cstheme="minorHAnsi"/>
+          <w:sz w:val="20"/>
+          <w:szCs w:val="20"/>
+        </w:rPr>
+        <w:drawing>
+          <wp:anchor distT="0" distB="0" distL="114300" distR="114300" simplePos="0" relativeHeight="251660288" behindDoc="0" locked="0" layoutInCell="1" allowOverlap="1" wp14:anchorId="6E0ED7FA" wp14:editId="779468E7">
+            <wp:simplePos x="0" y="0"/>
+            <wp:positionH relativeFrom="margin">
+              <wp:posOffset>0</wp:posOffset>
+            </wp:positionH>
+            <wp:positionV relativeFrom="paragraph">
+              <wp:posOffset>10795</wp:posOffset>
+            </wp:positionV>
+            <wp:extent cx="2698750" cy="1836420"/>
+            <wp:effectExtent l="0" t="0" r="6350" b="0"/>
             <wp:wrapSquare wrapText="bothSides"/>
             <wp:docPr id="50789396" name="Picture 1"/>
             <wp:cNvGraphicFramePr>
@@ -413,7 +498,7 @@
                     <pic:cNvPr id="50789396" name=""/>
                     <pic:cNvPicPr/>
                   </pic:nvPicPr>
-                  <pic:blipFill>
+                  <pic:blipFill rotWithShape="1">
                     <a:blip r:embed="rId9" cstate="print">
                       <a:extLst>
                         <a:ext uri="{28A0092B-C50C-407E-A947-70E740481C1C}">
@@ -421,18 +506,25 @@
                         </a:ext>
                       </a:extLst>
                     </a:blip>
-                    <a:stretch>
-                      <a:fillRect/>
-                    </a:stretch>
+                    <a:srcRect b="46691"/>
+                    <a:stretch/>
                   </pic:blipFill>
-                  <pic:spPr>
+                  <pic:spPr bwMode="auto">
                     <a:xfrm>
                       <a:off x="0" y="0"/>
-                      <a:ext cx="2217420" cy="2830195"/>
+                      <a:ext cx="2704592" cy="1840238"/>
                     </a:xfrm>
                     <a:prstGeom prst="rect">
                       <a:avLst/>
                     </a:prstGeom>
+                    <a:ln>
+                      <a:noFill/>
+                    </a:ln>
+                    <a:extLst>
+                      <a:ext uri="{53640926-AAD7-44D8-BBD7-CCE9431645EC}">
+                        <a14:shadowObscured xmlns:a14="http://schemas.microsoft.com/office/drawing/2010/main"/>
+                      </a:ext>
+                    </a:extLst>
                   </pic:spPr>
                 </pic:pic>
               </a:graphicData>
@@ -446,14 +538,6 @@
           </wp:anchor>
         </w:drawing>
       </w:r>
-      <w:r>
-        <w:rPr>
-          <w:rFonts w:cstheme="minorHAnsi"/>
-          <w:sz w:val="20"/>
-          <w:szCs w:val="20"/>
-        </w:rPr>
-        <w:t>In our data female physicians earn 0,5 dollars less an hour on average compared to their male colleagues. The average hourly wage of male physicians and surgeons is 40.9 dollars an hour. The CI shows that the true value of the difference in earnings is between 3.5 and -4.5. The low R-squared suggests that a different model may bring more definitive results.</w:t>
-      </w:r>
     </w:p>
     <w:p>
       <w:pPr>
@@ -470,219 +554,80 @@
           <w:u w:val="single"/>
         </w:rPr>
       </w:pPr>
+      <w:r>
+        <w:rPr>
+          <w:rFonts w:cstheme="minorHAnsi"/>
+          <w:u w:val="single"/>
+        </w:rPr>
+        <w:br w:type="page"/>
+      </w:r>
     </w:p>
     <w:p>
       <w:pPr>
         <w:rPr>
           <w:rFonts w:cstheme="minorHAnsi"/>
+          <w:sz w:val="20"/>
+          <w:szCs w:val="20"/>
+        </w:rPr>
+      </w:pPr>
+      <w:r>
+        <w:rPr>
+          <w:rFonts w:cstheme="minorHAnsi"/>
           <w:u w:val="single"/>
         </w:rPr>
-      </w:pPr>
+        <w:lastRenderedPageBreak/>
+        <w:t>M</w:t>
+      </w:r>
+      <w:r>
+        <w:rPr>
+          <w:rFonts w:cstheme="minorHAnsi"/>
+          <w:u w:val="single"/>
+        </w:rPr>
+        <w:t>odel</w:t>
+      </w:r>
+      <w:r>
+        <w:rPr>
+          <w:rFonts w:cstheme="minorHAnsi"/>
+          <w:u w:val="single"/>
+        </w:rPr>
+        <w:t xml:space="preserve"> </w:t>
+      </w:r>
+      <w:r>
+        <w:rPr>
+          <w:rFonts w:cstheme="minorHAnsi"/>
+          <w:u w:val="single"/>
+        </w:rPr>
+        <w:t>2:</w:t>
+      </w:r>
+      <w:r>
+        <w:rPr>
+          <w:rFonts w:cstheme="minorHAnsi"/>
+          <w:sz w:val="20"/>
+          <w:szCs w:val="20"/>
+        </w:rPr>
+        <w:t xml:space="preserve"> </w:t>
+      </w:r>
     </w:p>
     <w:p>
-      <w:pPr>
-        <w:rPr>
-          <w:rFonts w:cstheme="minorHAnsi"/>
-          <w:u w:val="single"/>
-        </w:rPr>
-      </w:pPr>
+      <w:r>
+        <w:rPr>
+          <w:rFonts w:cstheme="minorHAnsi"/>
+          <w:sz w:val="20"/>
+          <w:szCs w:val="20"/>
+        </w:rPr>
+        <w:t>G</w:t>
+      </w:r>
+      <w:r>
+        <w:rPr>
+          <w:rFonts w:cstheme="minorHAnsi"/>
+          <w:sz w:val="20"/>
+          <w:szCs w:val="20"/>
+        </w:rPr>
+        <w:t>ender – Ln wage</w:t>
+      </w:r>
     </w:p>
     <w:p>
-      <w:pPr>
-        <w:rPr>
-          <w:rFonts w:cstheme="minorHAnsi"/>
-          <w:u w:val="single"/>
-        </w:rPr>
-      </w:pPr>
-    </w:p>
-    <w:p>
-      <w:pPr>
-        <w:rPr>
-          <w:rFonts w:cstheme="minorHAnsi"/>
-          <w:u w:val="single"/>
-        </w:rPr>
-      </w:pPr>
-    </w:p>
-    <w:p>
-      <w:pPr>
-        <w:rPr>
-          <w:rFonts w:cstheme="minorHAnsi"/>
-          <w:u w:val="single"/>
-        </w:rPr>
-      </w:pPr>
-    </w:p>
-    <w:p>
-      <w:pPr>
-        <w:rPr>
-          <w:rFonts w:cstheme="minorHAnsi"/>
-          <w:sz w:val="20"/>
-          <w:szCs w:val="20"/>
-        </w:rPr>
-      </w:pPr>
-      <w:r>
-        <w:rPr>
-          <w:rFonts w:cstheme="minorHAnsi"/>
-          <w:u w:val="single"/>
-        </w:rPr>
-        <w:t>Model</w:t>
-      </w:r>
-      <w:r>
-        <w:rPr>
-          <w:rFonts w:cstheme="minorHAnsi"/>
-          <w:u w:val="single"/>
-        </w:rPr>
-        <w:t xml:space="preserve"> </w:t>
-      </w:r>
-      <w:r>
-        <w:rPr>
-          <w:rFonts w:cstheme="minorHAnsi"/>
-          <w:u w:val="single"/>
-        </w:rPr>
-        <w:t>2:</w:t>
-      </w:r>
-      <w:r>
-        <w:rPr>
-          <w:rFonts w:cstheme="minorHAnsi"/>
-          <w:sz w:val="20"/>
-          <w:szCs w:val="20"/>
-        </w:rPr>
-        <w:t xml:space="preserve"> </w:t>
-      </w:r>
-    </w:p>
-    <w:p>
-      <w:pPr>
-        <w:rPr>
-          <w:rFonts w:cstheme="minorHAnsi"/>
-          <w:sz w:val="20"/>
-          <w:szCs w:val="20"/>
-        </w:rPr>
-      </w:pPr>
-      <w:r>
-        <w:rPr>
-          <w:rFonts w:cstheme="minorHAnsi"/>
-          <w:sz w:val="20"/>
-          <w:szCs w:val="20"/>
-        </w:rPr>
-        <w:t>G</w:t>
-      </w:r>
-      <w:r>
-        <w:rPr>
-          <w:rFonts w:cstheme="minorHAnsi"/>
-          <w:sz w:val="20"/>
-          <w:szCs w:val="20"/>
-        </w:rPr>
-        <w:t>ender – Ln wage</w:t>
-      </w:r>
-      <w:r>
-        <w:rPr>
-          <w:rFonts w:cstheme="minorHAnsi"/>
-          <w:sz w:val="20"/>
-          <w:szCs w:val="20"/>
-        </w:rPr>
-        <w:br/>
-      </w:r>
-      <w:r>
-        <w:rPr>
-          <w:rFonts w:cstheme="minorHAnsi"/>
-          <w:sz w:val="20"/>
-          <w:szCs w:val="20"/>
-        </w:rPr>
-        <w:t>Despite adjusting for potential heteroscedasticity</w:t>
-      </w:r>
-      <w:r>
-        <w:rPr>
-          <w:rFonts w:cstheme="minorHAnsi"/>
-          <w:sz w:val="20"/>
-          <w:szCs w:val="20"/>
-        </w:rPr>
-        <w:t xml:space="preserve">, </w:t>
-      </w:r>
-      <w:r>
-        <w:rPr>
-          <w:rFonts w:cstheme="minorHAnsi"/>
-          <w:sz w:val="20"/>
-          <w:szCs w:val="20"/>
-        </w:rPr>
-        <w:t>Model</w:t>
-      </w:r>
-      <w:r>
-        <w:rPr>
-          <w:rFonts w:cstheme="minorHAnsi"/>
-          <w:sz w:val="20"/>
-          <w:szCs w:val="20"/>
-        </w:rPr>
-        <w:t xml:space="preserve"> </w:t>
-      </w:r>
-      <w:r>
-        <w:rPr>
-          <w:rFonts w:cstheme="minorHAnsi"/>
-          <w:sz w:val="20"/>
-          <w:szCs w:val="20"/>
-        </w:rPr>
-        <w:t xml:space="preserve">2 shows the same slope but with a wider CI and higher p-value </w:t>
-      </w:r>
-      <w:r>
-        <w:rPr>
-          <w:rFonts w:cstheme="minorHAnsi"/>
-          <w:sz w:val="20"/>
-          <w:szCs w:val="20"/>
-        </w:rPr>
-        <w:t>indicating</w:t>
-      </w:r>
-      <w:r>
-        <w:rPr>
-          <w:rFonts w:cstheme="minorHAnsi"/>
-          <w:sz w:val="20"/>
-          <w:szCs w:val="20"/>
-        </w:rPr>
-        <w:t xml:space="preserve"> more uncertainty in the estimation of the true value of the slope coefficient.</w:t>
-      </w:r>
-    </w:p>
-    <w:p>
-      <w:pPr>
-        <w:rPr>
-          <w:rFonts w:cstheme="minorHAnsi"/>
-          <w:sz w:val="20"/>
-          <w:szCs w:val="20"/>
-        </w:rPr>
-      </w:pPr>
-      <w:r>
-        <w:rPr>
-          <w:rFonts w:cstheme="minorHAnsi"/>
-          <w:sz w:val="20"/>
-          <w:szCs w:val="20"/>
-        </w:rPr>
-        <w:t>Female physicians and surgeons earn on average 8% less than their male colleagues in our data. The R-squared is extremely low (0.002), meaning the variance in the ln of wages is poorly explained by the model.</w:t>
-      </w:r>
-      <w:r>
-        <w:rPr>
-          <w:rFonts w:cstheme="minorHAnsi"/>
-          <w:color w:val="FF0000"/>
-          <w:sz w:val="20"/>
-          <w:szCs w:val="20"/>
-        </w:rPr>
-        <w:t xml:space="preserve"> </w:t>
-      </w:r>
-      <w:r>
-        <w:rPr>
-          <w:rFonts w:cstheme="minorHAnsi"/>
-          <w:sz w:val="20"/>
-          <w:szCs w:val="20"/>
-        </w:rPr>
-        <w:t xml:space="preserve">The CI </w:t>
-      </w:r>
-      <w:r>
-        <w:rPr>
-          <w:rFonts w:cstheme="minorHAnsi"/>
-          <w:sz w:val="20"/>
-          <w:szCs w:val="20"/>
-        </w:rPr>
-        <w:lastRenderedPageBreak/>
-        <w:t>suggests that the true value of this wage difference lies between 20% less or 4% more wage for women in this occupation. With a p-value of 0.192 we lack statistically significant evidence to claim that the wage for female and male physicians differs at 0.05 significance level.</w:t>
-      </w:r>
-    </w:p>
-    <w:p>
-      <w:pPr>
+      <w:r>
         <w:rPr>
           <w:rFonts w:cstheme="minorHAnsi"/>
           <w:b/>
@@ -690,7 +635,66 @@
           <w:sz w:val="28"/>
           <w:szCs w:val="28"/>
         </w:rPr>
-      </w:pPr>
+        <w:drawing>
+          <wp:anchor distT="0" distB="0" distL="114300" distR="114300" simplePos="0" relativeHeight="251663360" behindDoc="0" locked="0" layoutInCell="1" allowOverlap="1" wp14:anchorId="347E28D3" wp14:editId="2C017D41">
+            <wp:simplePos x="0" y="0"/>
+            <wp:positionH relativeFrom="margin">
+              <wp:posOffset>2940685</wp:posOffset>
+            </wp:positionH>
+            <wp:positionV relativeFrom="paragraph">
+              <wp:posOffset>1189990</wp:posOffset>
+            </wp:positionV>
+            <wp:extent cx="2820035" cy="1600200"/>
+            <wp:effectExtent l="0" t="0" r="0" b="0"/>
+            <wp:wrapSquare wrapText="bothSides"/>
+            <wp:docPr id="536077817" name="Picture 1" descr="A screenshot of a data&#10;&#10;Description automatically generated"/>
+            <wp:cNvGraphicFramePr>
+              <a:graphicFrameLocks xmlns:a="http://schemas.openxmlformats.org/drawingml/2006/main" noChangeAspect="1"/>
+            </wp:cNvGraphicFramePr>
+            <a:graphic xmlns:a="http://schemas.openxmlformats.org/drawingml/2006/main">
+              <a:graphicData uri="http://schemas.openxmlformats.org/drawingml/2006/picture">
+                <pic:pic xmlns:pic="http://schemas.openxmlformats.org/drawingml/2006/picture">
+                  <pic:nvPicPr>
+                    <pic:cNvPr id="536077817" name="Picture 1" descr="A screenshot of a data&#10;&#10;Description automatically generated"/>
+                    <pic:cNvPicPr/>
+                  </pic:nvPicPr>
+                  <pic:blipFill rotWithShape="1">
+                    <a:blip r:embed="rId10">
+                      <a:extLst>
+                        <a:ext uri="{28A0092B-C50C-407E-A947-70E740481C1C}">
+                          <a14:useLocalDpi xmlns:a14="http://schemas.microsoft.com/office/drawing/2010/main" val="0"/>
+                        </a:ext>
+                      </a:extLst>
+                    </a:blip>
+                    <a:srcRect t="57317"/>
+                    <a:stretch/>
+                  </pic:blipFill>
+                  <pic:spPr bwMode="auto">
+                    <a:xfrm>
+                      <a:off x="0" y="0"/>
+                      <a:ext cx="2820035" cy="1600200"/>
+                    </a:xfrm>
+                    <a:prstGeom prst="rect">
+                      <a:avLst/>
+                    </a:prstGeom>
+                    <a:ln>
+                      <a:noFill/>
+                    </a:ln>
+                    <a:extLst>
+                      <a:ext uri="{53640926-AAD7-44D8-BBD7-CCE9431645EC}">
+                        <a14:shadowObscured xmlns:a14="http://schemas.microsoft.com/office/drawing/2010/main"/>
+                      </a:ext>
+                    </a:extLst>
+                  </pic:spPr>
+                </pic:pic>
+              </a:graphicData>
+            </a:graphic>
+            <wp14:sizeRelV relativeFrom="margin">
+              <wp14:pctHeight>0</wp14:pctHeight>
+            </wp14:sizeRelV>
+          </wp:anchor>
+        </w:drawing>
+      </w:r>
       <w:r>
         <w:rPr>
           <w:rFonts w:cstheme="minorHAnsi"/>
@@ -699,380 +703,95 @@
           <w:sz w:val="28"/>
           <w:szCs w:val="28"/>
         </w:rPr>
-        <w:t>Task 2 - Variance on Level of Education</w:t>
-      </w:r>
-    </w:p>
-    <w:p>
-      <w:pPr>
-        <w:rPr>
-          <w:rFonts w:cstheme="minorHAnsi"/>
-        </w:rPr>
-      </w:pPr>
-      <w:r>
-        <w:rPr>
-          <w:rFonts w:cstheme="minorHAnsi"/>
-          <w:u w:val="single"/>
-        </w:rPr>
-        <w:t>Model 3</w:t>
-      </w:r>
-      <w:r>
-        <w:rPr>
-          <w:rFonts w:cstheme="minorHAnsi"/>
-          <w:u w:val="single"/>
-        </w:rPr>
-        <w:t>:</w:t>
-      </w:r>
-      <w:r>
-        <w:rPr>
-          <w:rFonts w:cstheme="minorHAnsi"/>
-          <w:u w:val="single"/>
-        </w:rPr>
-        <w:br/>
-      </w:r>
-      <w:r>
-        <w:rPr>
-          <w:rFonts w:cstheme="minorHAnsi"/>
-          <w:sz w:val="20"/>
-          <w:szCs w:val="20"/>
-        </w:rPr>
-        <w:t xml:space="preserve">The Baseline model is </w:t>
-      </w:r>
-      <w:r>
-        <w:rPr>
-          <w:rFonts w:cstheme="minorHAnsi"/>
-          <w:sz w:val="20"/>
-          <w:szCs w:val="20"/>
-        </w:rPr>
-        <w:t>identical to</w:t>
-      </w:r>
-      <w:r>
-        <w:rPr>
-          <w:rFonts w:cstheme="minorHAnsi"/>
-          <w:sz w:val="20"/>
-          <w:szCs w:val="20"/>
-        </w:rPr>
-        <w:t xml:space="preserve"> Model 1 from Task 1. Controlling for professional education and Ph.D. degrees narrows the wage difference to 5.8% less</w:t>
-      </w:r>
-      <w:r>
-        <w:rPr>
-          <w:rFonts w:cstheme="minorHAnsi"/>
-          <w:sz w:val="20"/>
-          <w:szCs w:val="20"/>
-        </w:rPr>
-        <w:t xml:space="preserve"> (7.6% for Master’s) </w:t>
-      </w:r>
-      <w:r>
-        <w:rPr>
-          <w:rFonts w:cstheme="minorHAnsi"/>
-          <w:sz w:val="20"/>
-          <w:szCs w:val="20"/>
-        </w:rPr>
-        <w:t>on average</w:t>
-      </w:r>
-      <w:r>
-        <w:rPr>
-          <w:rFonts w:cstheme="minorHAnsi"/>
-          <w:sz w:val="20"/>
-          <w:szCs w:val="20"/>
-        </w:rPr>
-        <w:t xml:space="preserve"> for women. </w:t>
-      </w:r>
-      <w:r>
-        <w:rPr>
-          <w:rFonts w:cstheme="minorHAnsi"/>
-          <w:sz w:val="20"/>
-          <w:szCs w:val="20"/>
-        </w:rPr>
-        <w:t xml:space="preserve">However, this coefficient </w:t>
-      </w:r>
-      <w:r>
-        <w:rPr>
-          <w:rFonts w:cstheme="minorHAnsi"/>
-          <w:sz w:val="20"/>
-          <w:szCs w:val="20"/>
-        </w:rPr>
-        <w:t xml:space="preserve">remains </w:t>
-      </w:r>
-      <w:r>
-        <w:rPr>
-          <w:rFonts w:cstheme="minorHAnsi"/>
-          <w:sz w:val="20"/>
-          <w:szCs w:val="20"/>
-        </w:rPr>
-        <w:t xml:space="preserve">statistically </w:t>
-      </w:r>
-      <w:r>
-        <w:rPr>
-          <w:rFonts w:cstheme="minorHAnsi"/>
-          <w:sz w:val="20"/>
-          <w:szCs w:val="20"/>
-        </w:rPr>
-        <w:t>in</w:t>
-      </w:r>
-      <w:r>
-        <w:rPr>
-          <w:rFonts w:cstheme="minorHAnsi"/>
-          <w:sz w:val="20"/>
-          <w:szCs w:val="20"/>
-        </w:rPr>
-        <w:t>significant for us. Notably, this model tells us about individuals with professional education earn on average 29.4% more than those</w:t>
-      </w:r>
-      <w:r>
-        <w:rPr>
-          <w:rFonts w:cstheme="minorHAnsi"/>
-          <w:sz w:val="20"/>
-          <w:szCs w:val="20"/>
-        </w:rPr>
-        <w:t xml:space="preserve"> with a Master’s degree</w:t>
-      </w:r>
-      <w:r>
-        <w:rPr>
-          <w:rFonts w:cstheme="minorHAnsi"/>
-          <w:sz w:val="20"/>
-          <w:szCs w:val="20"/>
-        </w:rPr>
-        <w:t xml:space="preserve">. Similarly, individuals with Ph.D. degrees see a 26.4% increase in earnings, both coefficients are statistically significant. </w:t>
-      </w:r>
-      <w:r>
-        <w:rPr>
-          <w:rFonts w:cstheme="minorHAnsi"/>
-          <w:sz w:val="20"/>
-          <w:szCs w:val="20"/>
-        </w:rPr>
-        <w:t xml:space="preserve">Introducing Master’s education </w:t>
-      </w:r>
-      <w:r>
-        <w:rPr>
-          <w:rFonts w:cstheme="minorHAnsi"/>
-          <w:sz w:val="20"/>
-          <w:szCs w:val="20"/>
-        </w:rPr>
-        <w:t>shows</w:t>
-      </w:r>
-      <w:r>
-        <w:rPr>
-          <w:rFonts w:cstheme="minorHAnsi"/>
-          <w:sz w:val="20"/>
-          <w:szCs w:val="20"/>
-        </w:rPr>
-        <w:t xml:space="preserve"> that individuals with a </w:t>
-      </w:r>
-      <w:r>
-        <w:rPr>
-          <w:rFonts w:cstheme="minorHAnsi"/>
-          <w:sz w:val="20"/>
-          <w:szCs w:val="20"/>
-        </w:rPr>
-        <w:t>Master’s</w:t>
-      </w:r>
-      <w:r>
-        <w:rPr>
-          <w:rFonts w:cstheme="minorHAnsi"/>
-          <w:sz w:val="20"/>
-          <w:szCs w:val="20"/>
-        </w:rPr>
-        <w:t xml:space="preserve"> degree in our data earn on average 12.3% less than those with a Ph.D</w:t>
-      </w:r>
-      <w:r>
-        <w:rPr>
-          <w:rFonts w:cstheme="minorHAnsi"/>
-          <w:sz w:val="20"/>
-          <w:szCs w:val="20"/>
-        </w:rPr>
-        <w:t>.</w:t>
-      </w:r>
-      <w:r>
-        <w:rPr>
-          <w:rFonts w:cstheme="minorHAnsi"/>
-          <w:sz w:val="20"/>
-          <w:szCs w:val="20"/>
-        </w:rPr>
-        <w:t xml:space="preserve"> Controlling for education also improves the model’s explanatory power as we see an increased R-squared of 0.014.</w:t>
-      </w:r>
-    </w:p>
-    <w:p>
-      <w:pPr>
-        <w:rPr>
-          <w:rFonts w:cstheme="minorHAnsi"/>
-        </w:rPr>
-      </w:pPr>
-      <w:r>
-        <w:rPr>
-          <w:rFonts w:cstheme="minorHAnsi"/>
-          <w:u w:val="single"/>
-        </w:rPr>
-        <w:t>Model 4:</w:t>
-      </w:r>
-      <w:r>
-        <w:rPr>
-          <w:rFonts w:cstheme="minorHAnsi"/>
-          <w:u w:val="single"/>
-        </w:rPr>
-        <w:br/>
-      </w:r>
-      <w:r>
-        <w:rPr>
-          <w:rFonts w:cstheme="minorHAnsi"/>
-          <w:sz w:val="20"/>
-          <w:szCs w:val="20"/>
-        </w:rPr>
-        <w:t xml:space="preserve">This model </w:t>
-      </w:r>
-      <w:r>
-        <w:rPr>
-          <w:rFonts w:cstheme="minorHAnsi"/>
-          <w:sz w:val="20"/>
-          <w:szCs w:val="20"/>
-        </w:rPr>
-        <w:t>looks at age and the ln of wages</w:t>
-      </w:r>
-      <w:r>
-        <w:rPr>
-          <w:rFonts w:cstheme="minorHAnsi"/>
-          <w:sz w:val="20"/>
-          <w:szCs w:val="20"/>
-        </w:rPr>
-        <w:t xml:space="preserve">. </w:t>
-      </w:r>
-      <w:r>
-        <w:rPr>
-          <w:rFonts w:cstheme="minorHAnsi"/>
-          <w:sz w:val="20"/>
-          <w:szCs w:val="20"/>
-        </w:rPr>
-        <w:t>It</w:t>
-      </w:r>
-      <w:r>
-        <w:rPr>
-          <w:rFonts w:cstheme="minorHAnsi"/>
-          <w:sz w:val="20"/>
-          <w:szCs w:val="20"/>
-        </w:rPr>
-        <w:t xml:space="preserve"> shows for each year of age, females can expect to get 1,8% higher salary at the 99% confidence level. However, for males, at the same confidence level this value is 2.4%. The interaction coefficient also shows that there is a 0.6% differential effect of age on the </w:t>
-      </w:r>
-      <w:r>
-        <w:rPr>
-          <w:rFonts w:cstheme="minorHAnsi"/>
-          <w:sz w:val="20"/>
-          <w:szCs w:val="20"/>
-        </w:rPr>
-        <w:t>natural logarithm</w:t>
-      </w:r>
-      <w:r>
-        <w:rPr>
-          <w:rFonts w:cstheme="minorHAnsi"/>
-          <w:sz w:val="20"/>
-          <w:szCs w:val="20"/>
-        </w:rPr>
-        <w:t xml:space="preserve"> of wages for </w:t>
-      </w:r>
-      <w:r>
-        <w:rPr>
-          <w:rFonts w:cstheme="minorHAnsi"/>
-          <w:sz w:val="20"/>
-          <w:szCs w:val="20"/>
-        </w:rPr>
-        <w:t>females</w:t>
-      </w:r>
-      <w:r>
-        <w:rPr>
-          <w:rFonts w:cstheme="minorHAnsi"/>
-          <w:sz w:val="20"/>
-          <w:szCs w:val="20"/>
-        </w:rPr>
-        <w:t xml:space="preserve"> compared to </w:t>
-      </w:r>
-      <w:r>
-        <w:rPr>
-          <w:rFonts w:cstheme="minorHAnsi"/>
-          <w:sz w:val="20"/>
-          <w:szCs w:val="20"/>
-        </w:rPr>
-        <w:t>males</w:t>
-      </w:r>
-      <w:r>
-        <w:rPr>
-          <w:rFonts w:cstheme="minorHAnsi"/>
-          <w:sz w:val="20"/>
-          <w:szCs w:val="20"/>
-        </w:rPr>
-        <w:t>.</w:t>
-      </w:r>
-      <w:r>
-        <w:rPr>
-          <w:rFonts w:cstheme="minorHAnsi"/>
-          <w:sz w:val="20"/>
-          <w:szCs w:val="20"/>
+        <w:drawing>
+          <wp:anchor distT="0" distB="0" distL="114300" distR="114300" simplePos="0" relativeHeight="251664384" behindDoc="0" locked="0" layoutInCell="1" allowOverlap="1" wp14:anchorId="445D8DD4" wp14:editId="39A28CD4">
+            <wp:simplePos x="0" y="0"/>
+            <wp:positionH relativeFrom="margin">
+              <wp:posOffset>-635</wp:posOffset>
+            </wp:positionH>
+            <wp:positionV relativeFrom="paragraph">
+              <wp:posOffset>1189990</wp:posOffset>
+            </wp:positionV>
+            <wp:extent cx="2820035" cy="2087880"/>
+            <wp:effectExtent l="0" t="0" r="0" b="7620"/>
+            <wp:wrapSquare wrapText="bothSides"/>
+            <wp:docPr id="345143576" name="Picture 345143576" descr="A screenshot of a data&#10;&#10;Description automatically generated"/>
+            <wp:cNvGraphicFramePr>
+              <a:graphicFrameLocks xmlns:a="http://schemas.openxmlformats.org/drawingml/2006/main" noChangeAspect="1"/>
+            </wp:cNvGraphicFramePr>
+            <a:graphic xmlns:a="http://schemas.openxmlformats.org/drawingml/2006/main">
+              <a:graphicData uri="http://schemas.openxmlformats.org/drawingml/2006/picture">
+                <pic:pic xmlns:pic="http://schemas.openxmlformats.org/drawingml/2006/picture">
+                  <pic:nvPicPr>
+                    <pic:cNvPr id="536077817" name="Picture 1" descr="A screenshot of a data&#10;&#10;Description automatically generated"/>
+                    <pic:cNvPicPr/>
+                  </pic:nvPicPr>
+                  <pic:blipFill rotWithShape="1">
+                    <a:blip r:embed="rId10">
+                      <a:extLst>
+                        <a:ext uri="{28A0092B-C50C-407E-A947-70E740481C1C}">
+                          <a14:useLocalDpi xmlns:a14="http://schemas.microsoft.com/office/drawing/2010/main" val="0"/>
+                        </a:ext>
+                      </a:extLst>
+                    </a:blip>
+                    <a:srcRect b="44309"/>
+                    <a:stretch/>
+                  </pic:blipFill>
+                  <pic:spPr bwMode="auto">
+                    <a:xfrm>
+                      <a:off x="0" y="0"/>
+                      <a:ext cx="2820035" cy="2087880"/>
+                    </a:xfrm>
+                    <a:prstGeom prst="rect">
+                      <a:avLst/>
+                    </a:prstGeom>
+                    <a:ln>
+                      <a:noFill/>
+                    </a:ln>
+                    <a:extLst>
+                      <a:ext uri="{53640926-AAD7-44D8-BBD7-CCE9431645EC}">
+                        <a14:shadowObscured xmlns:a14="http://schemas.microsoft.com/office/drawing/2010/main"/>
+                      </a:ext>
+                    </a:extLst>
+                  </pic:spPr>
+                </pic:pic>
+              </a:graphicData>
+            </a:graphic>
+            <wp14:sizeRelV relativeFrom="margin">
+              <wp14:pctHeight>0</wp14:pctHeight>
+            </wp14:sizeRelV>
+          </wp:anchor>
+        </w:drawing>
+      </w:r>
+      <w:r>
+        <w:t xml:space="preserve">Female physicians and surgeons earn on average 8% less than their male colleagues in our data. The R-squared is </w:t>
+      </w:r>
+      <w:r>
+        <w:t>higher than in model one</w:t>
+      </w:r>
+      <w:r>
+        <w:t xml:space="preserve"> (0.002), meaning the variance in the ln of wages is </w:t>
+      </w:r>
+      <w:r>
+        <w:t>better</w:t>
+      </w:r>
+      <w:r>
+        <w:t xml:space="preserve"> explained by </w:t>
+      </w:r>
+      <w:r>
+        <w:t>this</w:t>
+      </w:r>
+      <w:r>
+        <w:t xml:space="preserve"> model.</w:t>
+      </w:r>
+      <w:r>
+        <w:rPr>
+          <w:color w:val="FF0000"/>
         </w:rPr>
         <w:t xml:space="preserve"> </w:t>
       </w:r>
       <w:r>
-        <w:rPr>
-          <w:rFonts w:cstheme="minorHAnsi"/>
-          <w:sz w:val="20"/>
-          <w:szCs w:val="20"/>
-        </w:rPr>
-        <w:t>However,</w:t>
-      </w:r>
-      <w:r>
-        <w:rPr>
-          <w:rFonts w:cstheme="minorHAnsi"/>
-          <w:sz w:val="20"/>
-          <w:szCs w:val="20"/>
-        </w:rPr>
-        <w:t xml:space="preserve"> since the interaction coefficient is not statistically significant, we cannot do inference about gender differences.</w:t>
-      </w:r>
-    </w:p>
-    <w:p>
-      <w:pPr>
-        <w:rPr>
-          <w:rFonts w:cstheme="minorHAnsi"/>
-          <w:sz w:val="20"/>
-          <w:szCs w:val="20"/>
-        </w:rPr>
-      </w:pPr>
-      <w:r>
-        <w:rPr>
-          <w:rFonts w:cstheme="minorHAnsi"/>
-          <w:u w:val="single"/>
-        </w:rPr>
-        <w:t>Model 5:</w:t>
-      </w:r>
-      <w:r>
-        <w:rPr>
-          <w:rFonts w:cstheme="minorHAnsi"/>
-        </w:rPr>
-        <w:t xml:space="preserve"> </w:t>
-      </w:r>
-      <w:r>
-        <w:rPr>
-          <w:rFonts w:cstheme="minorHAnsi"/>
-        </w:rPr>
-        <w:br/>
-      </w:r>
-      <w:r>
-        <w:rPr>
-          <w:rFonts w:cstheme="minorHAnsi"/>
-          <w:sz w:val="20"/>
-          <w:szCs w:val="20"/>
-        </w:rPr>
-        <w:t>This model combines Model 3 and Model 4. This now better describes the variance in the dependent variable as this model demonstrates increased values for R-squared.</w:t>
-      </w:r>
-      <w:r>
-        <w:rPr>
-          <w:rFonts w:cstheme="minorHAnsi"/>
-          <w:sz w:val="20"/>
-          <w:szCs w:val="20"/>
-        </w:rPr>
-        <w:t xml:space="preserve"> In our data </w:t>
-      </w:r>
-      <w:r>
-        <w:rPr>
-          <w:rFonts w:cstheme="minorHAnsi"/>
-          <w:sz w:val="20"/>
-          <w:szCs w:val="20"/>
-        </w:rPr>
-        <w:t>females with a Professional or Ph.D. degree earn 2.8% less than males compared to those who only have Master’s degree. This coefficient is 4.4% when looking at female Master’s degrees compared to those who have a Ph.D.</w:t>
+        <w:t>The CI suggests that the true value of this wage difference lies between 20% less or 4% more wage for women in this occupation. With a p-value of 0.192 we lack statistically significant evidence to claim that the wage for female and male physicians differs at 0.05 significance level.</w:t>
       </w:r>
     </w:p>
     <w:p>
@@ -1085,7 +804,9 @@
           <w:szCs w:val="28"/>
         </w:rPr>
       </w:pPr>
-      <w:r>
+    </w:p>
+    <w:p>
+      <w:pPr>
         <w:rPr>
           <w:rFonts w:cstheme="minorHAnsi"/>
           <w:b/>
@@ -1093,13 +814,483 @@
           <w:sz w:val="28"/>
           <w:szCs w:val="28"/>
         </w:rPr>
-        <w:t xml:space="preserve">Summary: </w:t>
-      </w:r>
+      </w:pPr>
     </w:p>
     <w:p>
       <w:pPr>
         <w:rPr>
           <w:rFonts w:cstheme="minorHAnsi"/>
+          <w:b/>
+          <w:bCs/>
+          <w:sz w:val="28"/>
+          <w:szCs w:val="28"/>
+        </w:rPr>
+      </w:pPr>
+      <w:r>
+        <w:rPr>
+          <w:rFonts w:cstheme="minorHAnsi"/>
+          <w:b/>
+          <w:bCs/>
+          <w:sz w:val="28"/>
+          <w:szCs w:val="28"/>
+        </w:rPr>
+        <w:t>Task 2 - Variance on Level of Education</w:t>
+      </w:r>
+    </w:p>
+    <w:p>
+      <w:pPr>
+        <w:rPr>
+          <w:rFonts w:cstheme="minorHAnsi"/>
+        </w:rPr>
+      </w:pPr>
+      <w:r>
+        <w:rPr>
+          <w:rFonts w:cstheme="minorHAnsi"/>
+          <w:u w:val="single"/>
+        </w:rPr>
+        <w:t>Model 3</w:t>
+      </w:r>
+      <w:r>
+        <w:rPr>
+          <w:rFonts w:cstheme="minorHAnsi"/>
+          <w:u w:val="single"/>
+        </w:rPr>
+        <w:t>:</w:t>
+      </w:r>
+      <w:r>
+        <w:rPr>
+          <w:rFonts w:cstheme="minorHAnsi"/>
+          <w:u w:val="single"/>
+        </w:rPr>
+        <w:br/>
+      </w:r>
+      <w:r>
+        <w:rPr>
+          <w:rFonts w:cstheme="minorHAnsi"/>
+          <w:sz w:val="20"/>
+          <w:szCs w:val="20"/>
+        </w:rPr>
+        <w:t xml:space="preserve">The Baseline model is </w:t>
+      </w:r>
+      <w:r>
+        <w:rPr>
+          <w:rFonts w:cstheme="minorHAnsi"/>
+          <w:sz w:val="20"/>
+          <w:szCs w:val="20"/>
+        </w:rPr>
+        <w:t>identical to</w:t>
+      </w:r>
+      <w:r>
+        <w:rPr>
+          <w:rFonts w:cstheme="minorHAnsi"/>
+          <w:sz w:val="20"/>
+          <w:szCs w:val="20"/>
+        </w:rPr>
+        <w:t xml:space="preserve"> Model 1 from Task 1. Controlling for professional education and Ph.D. degrees narrows the wage difference to 5.8% less</w:t>
+      </w:r>
+      <w:r>
+        <w:rPr>
+          <w:rFonts w:cstheme="minorHAnsi"/>
+          <w:sz w:val="20"/>
+          <w:szCs w:val="20"/>
+        </w:rPr>
+        <w:t xml:space="preserve"> (7.6% for Master’s) </w:t>
+      </w:r>
+      <w:r>
+        <w:rPr>
+          <w:rFonts w:cstheme="minorHAnsi"/>
+          <w:sz w:val="20"/>
+          <w:szCs w:val="20"/>
+        </w:rPr>
+        <w:t>on average</w:t>
+      </w:r>
+      <w:r>
+        <w:rPr>
+          <w:rFonts w:cstheme="minorHAnsi"/>
+          <w:sz w:val="20"/>
+          <w:szCs w:val="20"/>
+        </w:rPr>
+        <w:t xml:space="preserve"> for women. </w:t>
+      </w:r>
+      <w:r>
+        <w:rPr>
+          <w:rFonts w:cstheme="minorHAnsi"/>
+          <w:sz w:val="20"/>
+          <w:szCs w:val="20"/>
+        </w:rPr>
+        <w:t xml:space="preserve">However, this coefficient </w:t>
+      </w:r>
+      <w:r>
+        <w:rPr>
+          <w:rFonts w:cstheme="minorHAnsi"/>
+          <w:sz w:val="20"/>
+          <w:szCs w:val="20"/>
+        </w:rPr>
+        <w:t xml:space="preserve">remains </w:t>
+      </w:r>
+      <w:r>
+        <w:rPr>
+          <w:rFonts w:cstheme="minorHAnsi"/>
+          <w:sz w:val="20"/>
+          <w:szCs w:val="20"/>
+        </w:rPr>
+        <w:t xml:space="preserve">statistically </w:t>
+      </w:r>
+      <w:r>
+        <w:rPr>
+          <w:rFonts w:cstheme="minorHAnsi"/>
+          <w:sz w:val="20"/>
+          <w:szCs w:val="20"/>
+        </w:rPr>
+        <w:t>in</w:t>
+      </w:r>
+      <w:r>
+        <w:rPr>
+          <w:rFonts w:cstheme="minorHAnsi"/>
+          <w:sz w:val="20"/>
+          <w:szCs w:val="20"/>
+        </w:rPr>
+        <w:t>significant for us. Notably, this model tells us about individuals with professional education earn on average 29.4% more than those</w:t>
+      </w:r>
+      <w:r>
+        <w:rPr>
+          <w:rFonts w:cstheme="minorHAnsi"/>
+          <w:sz w:val="20"/>
+          <w:szCs w:val="20"/>
+        </w:rPr>
+        <w:t xml:space="preserve"> with a </w:t>
+      </w:r>
+      <w:proofErr w:type="gramStart"/>
+      <w:r>
+        <w:rPr>
+          <w:rFonts w:cstheme="minorHAnsi"/>
+          <w:sz w:val="20"/>
+          <w:szCs w:val="20"/>
+        </w:rPr>
+        <w:t>Master’s</w:t>
+      </w:r>
+      <w:proofErr w:type="gramEnd"/>
+      <w:r>
+        <w:rPr>
+          <w:rFonts w:cstheme="minorHAnsi"/>
+          <w:sz w:val="20"/>
+          <w:szCs w:val="20"/>
+        </w:rPr>
+        <w:t xml:space="preserve"> degree</w:t>
+      </w:r>
+      <w:r>
+        <w:rPr>
+          <w:rFonts w:cstheme="minorHAnsi"/>
+          <w:sz w:val="20"/>
+          <w:szCs w:val="20"/>
+        </w:rPr>
+        <w:t xml:space="preserve">. Similarly, individuals with Ph.D. degrees see a 26.4% increase in earnings, both coefficients are statistically significant. </w:t>
+      </w:r>
+      <w:r>
+        <w:rPr>
+          <w:rFonts w:cstheme="minorHAnsi"/>
+          <w:sz w:val="20"/>
+          <w:szCs w:val="20"/>
+        </w:rPr>
+        <w:t xml:space="preserve">Introducing Master’s education </w:t>
+      </w:r>
+      <w:r>
+        <w:rPr>
+          <w:rFonts w:cstheme="minorHAnsi"/>
+          <w:sz w:val="20"/>
+          <w:szCs w:val="20"/>
+        </w:rPr>
+        <w:t>shows</w:t>
+      </w:r>
+      <w:r>
+        <w:rPr>
+          <w:rFonts w:cstheme="minorHAnsi"/>
+          <w:sz w:val="20"/>
+          <w:szCs w:val="20"/>
+        </w:rPr>
+        <w:t xml:space="preserve"> that individuals with a </w:t>
+      </w:r>
+      <w:proofErr w:type="gramStart"/>
+      <w:r>
+        <w:rPr>
+          <w:rFonts w:cstheme="minorHAnsi"/>
+          <w:sz w:val="20"/>
+          <w:szCs w:val="20"/>
+        </w:rPr>
+        <w:t>Master’s</w:t>
+      </w:r>
+      <w:proofErr w:type="gramEnd"/>
+      <w:r>
+        <w:rPr>
+          <w:rFonts w:cstheme="minorHAnsi"/>
+          <w:sz w:val="20"/>
+          <w:szCs w:val="20"/>
+        </w:rPr>
+        <w:t xml:space="preserve"> degree in our data earn on average 12.3% less than those with a Ph.D</w:t>
+      </w:r>
+      <w:r>
+        <w:rPr>
+          <w:rFonts w:cstheme="minorHAnsi"/>
+          <w:sz w:val="20"/>
+          <w:szCs w:val="20"/>
+        </w:rPr>
+        <w:t>.</w:t>
+      </w:r>
+      <w:r>
+        <w:rPr>
+          <w:rFonts w:cstheme="minorHAnsi"/>
+          <w:sz w:val="20"/>
+          <w:szCs w:val="20"/>
+        </w:rPr>
+        <w:t xml:space="preserve"> Controlling for education also improves the model’s explanatory power as we see an increased R-squared of 0.014.</w:t>
+      </w:r>
+    </w:p>
+    <w:p>
+      <w:pPr>
+        <w:rPr>
+          <w:rFonts w:cstheme="minorHAnsi"/>
+        </w:rPr>
+      </w:pPr>
+      <w:r>
+        <w:rPr>
+          <w:rFonts w:cstheme="minorHAnsi"/>
+          <w:u w:val="single"/>
+        </w:rPr>
+        <w:t>Model 4:</w:t>
+      </w:r>
+      <w:r>
+        <w:rPr>
+          <w:rFonts w:cstheme="minorHAnsi"/>
+          <w:u w:val="single"/>
+        </w:rPr>
+        <w:br/>
+      </w:r>
+      <w:r>
+        <w:rPr>
+          <w:rFonts w:cstheme="minorHAnsi"/>
+          <w:sz w:val="20"/>
+          <w:szCs w:val="20"/>
+        </w:rPr>
+        <w:t xml:space="preserve">This model </w:t>
+      </w:r>
+      <w:r>
+        <w:rPr>
+          <w:rFonts w:cstheme="minorHAnsi"/>
+          <w:sz w:val="20"/>
+          <w:szCs w:val="20"/>
+        </w:rPr>
+        <w:t>looks at age and the ln of wages</w:t>
+      </w:r>
+      <w:r>
+        <w:rPr>
+          <w:rFonts w:cstheme="minorHAnsi"/>
+          <w:sz w:val="20"/>
+          <w:szCs w:val="20"/>
+        </w:rPr>
+        <w:t xml:space="preserve">. </w:t>
+      </w:r>
+      <w:r>
+        <w:rPr>
+          <w:rFonts w:cstheme="minorHAnsi"/>
+          <w:sz w:val="20"/>
+          <w:szCs w:val="20"/>
+        </w:rPr>
+        <w:t>It</w:t>
+      </w:r>
+      <w:r>
+        <w:rPr>
+          <w:rFonts w:cstheme="minorHAnsi"/>
+          <w:sz w:val="20"/>
+          <w:szCs w:val="20"/>
+        </w:rPr>
+        <w:t xml:space="preserve"> shows for each year of age, females can expect to get 1,8% higher salary at the 99% confidence level. However, for males, at the same confidence level this value is 2.4%. The interaction coefficient also shows that there is a 0.6% differential effect of age on the </w:t>
+      </w:r>
+      <w:r>
+        <w:rPr>
+          <w:rFonts w:cstheme="minorHAnsi"/>
+          <w:sz w:val="20"/>
+          <w:szCs w:val="20"/>
+        </w:rPr>
+        <w:t>natural logarithm</w:t>
+      </w:r>
+      <w:r>
+        <w:rPr>
+          <w:rFonts w:cstheme="minorHAnsi"/>
+          <w:sz w:val="20"/>
+          <w:szCs w:val="20"/>
+        </w:rPr>
+        <w:t xml:space="preserve"> of wages for </w:t>
+      </w:r>
+      <w:r>
+        <w:rPr>
+          <w:rFonts w:cstheme="minorHAnsi"/>
+          <w:sz w:val="20"/>
+          <w:szCs w:val="20"/>
+        </w:rPr>
+        <w:t>females</w:t>
+      </w:r>
+      <w:r>
+        <w:rPr>
+          <w:rFonts w:cstheme="minorHAnsi"/>
+          <w:sz w:val="20"/>
+          <w:szCs w:val="20"/>
+        </w:rPr>
+        <w:t xml:space="preserve"> compared to </w:t>
+      </w:r>
+      <w:r>
+        <w:rPr>
+          <w:rFonts w:cstheme="minorHAnsi"/>
+          <w:sz w:val="20"/>
+          <w:szCs w:val="20"/>
+        </w:rPr>
+        <w:t>males</w:t>
+      </w:r>
+      <w:r>
+        <w:rPr>
+          <w:rFonts w:cstheme="minorHAnsi"/>
+          <w:sz w:val="20"/>
+          <w:szCs w:val="20"/>
+        </w:rPr>
+        <w:t>.</w:t>
+      </w:r>
+      <w:r>
+        <w:rPr>
+          <w:rFonts w:cstheme="minorHAnsi"/>
+          <w:sz w:val="20"/>
+          <w:szCs w:val="20"/>
+        </w:rPr>
+        <w:t xml:space="preserve"> </w:t>
+      </w:r>
+      <w:r>
+        <w:rPr>
+          <w:rFonts w:cstheme="minorHAnsi"/>
+          <w:sz w:val="20"/>
+          <w:szCs w:val="20"/>
+        </w:rPr>
+        <w:t>However,</w:t>
+      </w:r>
+      <w:r>
+        <w:rPr>
+          <w:rFonts w:cstheme="minorHAnsi"/>
+          <w:sz w:val="20"/>
+          <w:szCs w:val="20"/>
+        </w:rPr>
+        <w:t xml:space="preserve"> since the interaction coefficient is not statistically significant, we cannot do inference about gender differences.</w:t>
+      </w:r>
+    </w:p>
+    <w:p>
+      <w:pPr>
+        <w:rPr>
+          <w:rFonts w:cstheme="minorHAnsi"/>
+          <w:sz w:val="20"/>
+          <w:szCs w:val="20"/>
+        </w:rPr>
+      </w:pPr>
+      <w:r>
+        <w:rPr>
+          <w:rFonts w:cstheme="minorHAnsi"/>
+          <w:u w:val="single"/>
+        </w:rPr>
+        <w:t>Model 5:</w:t>
+      </w:r>
+      <w:r>
+        <w:rPr>
+          <w:rFonts w:cstheme="minorHAnsi"/>
+        </w:rPr>
+        <w:t xml:space="preserve"> </w:t>
+      </w:r>
+      <w:r>
+        <w:rPr>
+          <w:rFonts w:cstheme="minorHAnsi"/>
+        </w:rPr>
+        <w:br/>
+      </w:r>
+      <w:r>
+        <w:rPr>
+          <w:rFonts w:cstheme="minorHAnsi"/>
+          <w:sz w:val="20"/>
+          <w:szCs w:val="20"/>
+        </w:rPr>
+        <w:t>This model combines Model 3 and Model 4. This now better describes the variance in the dependent variable as this model demonstrates increased values for R-squared.</w:t>
+      </w:r>
+      <w:r>
+        <w:rPr>
+          <w:rFonts w:cstheme="minorHAnsi"/>
+          <w:sz w:val="20"/>
+          <w:szCs w:val="20"/>
+        </w:rPr>
+        <w:t xml:space="preserve"> In our data </w:t>
+      </w:r>
+      <w:r>
+        <w:rPr>
+          <w:rFonts w:cstheme="minorHAnsi"/>
+          <w:sz w:val="20"/>
+          <w:szCs w:val="20"/>
+        </w:rPr>
+        <w:t xml:space="preserve">females with a Professional or Ph.D. degree earn 2.8% less than males compared to those who only have </w:t>
+      </w:r>
+      <w:proofErr w:type="gramStart"/>
+      <w:r>
+        <w:rPr>
+          <w:rFonts w:cstheme="minorHAnsi"/>
+          <w:sz w:val="20"/>
+          <w:szCs w:val="20"/>
+        </w:rPr>
+        <w:t>Master’s</w:t>
+      </w:r>
+      <w:proofErr w:type="gramEnd"/>
+      <w:r>
+        <w:rPr>
+          <w:rFonts w:cstheme="minorHAnsi"/>
+          <w:sz w:val="20"/>
+          <w:szCs w:val="20"/>
+        </w:rPr>
+        <w:t xml:space="preserve"> degree. This coefficient is 4.4% when looking at female </w:t>
+      </w:r>
+      <w:proofErr w:type="gramStart"/>
+      <w:r>
+        <w:rPr>
+          <w:rFonts w:cstheme="minorHAnsi"/>
+          <w:sz w:val="20"/>
+          <w:szCs w:val="20"/>
+        </w:rPr>
+        <w:t>Master’s</w:t>
+      </w:r>
+      <w:proofErr w:type="gramEnd"/>
+      <w:r>
+        <w:rPr>
+          <w:rFonts w:cstheme="minorHAnsi"/>
+          <w:sz w:val="20"/>
+          <w:szCs w:val="20"/>
+        </w:rPr>
+        <w:t xml:space="preserve"> degrees compared to those who have a Ph.D.</w:t>
+      </w:r>
+    </w:p>
+    <w:p>
+      <w:pPr>
+        <w:rPr>
+          <w:rFonts w:cstheme="minorHAnsi"/>
+          <w:b/>
+          <w:bCs/>
+          <w:sz w:val="28"/>
+          <w:szCs w:val="28"/>
+        </w:rPr>
+      </w:pPr>
+      <w:r>
+        <w:rPr>
+          <w:rFonts w:cstheme="minorHAnsi"/>
+          <w:b/>
+          <w:bCs/>
+          <w:sz w:val="28"/>
+          <w:szCs w:val="28"/>
+        </w:rPr>
+        <w:t xml:space="preserve">Summary: </w:t>
+      </w:r>
+    </w:p>
+    <w:p>
+      <w:pPr>
+        <w:rPr>
+          <w:rFonts w:cstheme="minorHAnsi"/>
           <w:sz w:val="20"/>
           <w:szCs w:val="20"/>
         </w:rPr>
@@ -1142,7 +1333,16 @@
           <w:sz w:val="20"/>
           <w:szCs w:val="20"/>
         </w:rPr>
-        <w:t xml:space="preserve"> as our coefficients are not statistically significant at the 0.05 significance level.</w:t>
+        <w:t xml:space="preserve"> as our coefficients </w:t>
+      </w:r>
+      <w:r>
+        <w:rPr>
+          <w:rFonts w:cstheme="minorHAnsi"/>
+          <w:sz w:val="20"/>
+          <w:szCs w:val="20"/>
+        </w:rPr>
+        <w:lastRenderedPageBreak/>
+        <w:t>are not statistically significant at the 0.05 significance level.</w:t>
       </w:r>
       <w:r>
         <w:rPr>
@@ -1186,7 +1386,7 @@
       </w:r>
     </w:p>
     <w:sectPr>
-      <w:headerReference w:type="default" r:id="rId10"/>
+      <w:headerReference w:type="default" r:id="rId11"/>
       <w:pgSz w:w="11906" w:h="16838"/>
       <w:pgMar w:top="1417" w:right="1417" w:bottom="1417" w:left="1417" w:header="708" w:footer="708" w:gutter="0"/>
       <w:cols w:space="708"/>

</xml_diff>

<commit_message>
Add tabels 3-5 to doc.
</commit_message>
<xml_diff>
--- a/work-files/DA2_assignment1.docx
+++ b/work-files/DA2_assignment1.docx
@@ -124,17 +124,17 @@
           <w:szCs w:val="20"/>
         </w:rPr>
         <w:drawing>
-          <wp:anchor distT="0" distB="0" distL="114300" distR="114300" simplePos="0" relativeHeight="251658240" behindDoc="0" locked="0" layoutInCell="1" allowOverlap="1" wp14:anchorId="4FE9C8F7" wp14:editId="5F7A1759">
+          <wp:anchor distT="0" distB="0" distL="114300" distR="114300" simplePos="0" relativeHeight="251658240" behindDoc="0" locked="0" layoutInCell="1" allowOverlap="1" wp14:anchorId="4FE9C8F7" wp14:editId="35534E5B">
             <wp:simplePos x="0" y="0"/>
             <wp:positionH relativeFrom="margin">
-              <wp:posOffset>2919730</wp:posOffset>
+              <wp:align>center</wp:align>
             </wp:positionH>
             <wp:positionV relativeFrom="paragraph">
-              <wp:posOffset>259715</wp:posOffset>
+              <wp:posOffset>319616</wp:posOffset>
             </wp:positionV>
             <wp:extent cx="2840990" cy="2123440"/>
             <wp:effectExtent l="0" t="0" r="0" b="0"/>
-            <wp:wrapSquare wrapText="bothSides"/>
+            <wp:wrapTopAndBottom/>
             <wp:docPr id="971495483" name="Picture 1" descr="A graph of a graph showing the amount of earnings&#10;&#10;Description automatically generated with medium confidence"/>
             <wp:cNvGraphicFramePr>
               <a:graphicFrameLocks xmlns:a="http://schemas.openxmlformats.org/drawingml/2006/main" noChangeAspect="1"/>
@@ -147,7 +147,7 @@
                     <pic:cNvPicPr/>
                   </pic:nvPicPr>
                   <pic:blipFill>
-                    <a:blip r:embed="rId7" cstate="print">
+                    <a:blip r:embed="rId8" cstate="print">
                       <a:extLst>
                         <a:ext uri="{28A0092B-C50C-407E-A947-70E740481C1C}">
                           <a14:useLocalDpi xmlns:a14="http://schemas.microsoft.com/office/drawing/2010/main" val="0"/>
@@ -179,62 +179,6 @@
           <w:sz w:val="20"/>
           <w:szCs w:val="20"/>
         </w:rPr>
-        <w:drawing>
-          <wp:anchor distT="0" distB="0" distL="114300" distR="114300" simplePos="0" relativeHeight="251659264" behindDoc="0" locked="0" layoutInCell="1" allowOverlap="1" wp14:anchorId="55BBD617" wp14:editId="2B61BC1B">
-            <wp:simplePos x="0" y="0"/>
-            <wp:positionH relativeFrom="margin">
-              <wp:posOffset>-635</wp:posOffset>
-            </wp:positionH>
-            <wp:positionV relativeFrom="paragraph">
-              <wp:posOffset>259715</wp:posOffset>
-            </wp:positionV>
-            <wp:extent cx="2818765" cy="2123440"/>
-            <wp:effectExtent l="0" t="0" r="635" b="0"/>
-            <wp:wrapSquare wrapText="bothSides"/>
-            <wp:docPr id="2133566215" name="Picture 1"/>
-            <wp:cNvGraphicFramePr>
-              <a:graphicFrameLocks xmlns:a="http://schemas.openxmlformats.org/drawingml/2006/main" noChangeAspect="1"/>
-            </wp:cNvGraphicFramePr>
-            <a:graphic xmlns:a="http://schemas.openxmlformats.org/drawingml/2006/main">
-              <a:graphicData uri="http://schemas.openxmlformats.org/drawingml/2006/picture">
-                <pic:pic xmlns:pic="http://schemas.openxmlformats.org/drawingml/2006/picture">
-                  <pic:nvPicPr>
-                    <pic:cNvPr id="2133566215" name=""/>
-                    <pic:cNvPicPr/>
-                  </pic:nvPicPr>
-                  <pic:blipFill>
-                    <a:blip r:embed="rId8" cstate="print">
-                      <a:extLst>
-                        <a:ext uri="{28A0092B-C50C-407E-A947-70E740481C1C}">
-                          <a14:useLocalDpi xmlns:a14="http://schemas.microsoft.com/office/drawing/2010/main" val="0"/>
-                        </a:ext>
-                      </a:extLst>
-                    </a:blip>
-                    <a:stretch>
-                      <a:fillRect/>
-                    </a:stretch>
-                  </pic:blipFill>
-                  <pic:spPr>
-                    <a:xfrm>
-                      <a:off x="0" y="0"/>
-                      <a:ext cx="2818765" cy="2123440"/>
-                    </a:xfrm>
-                    <a:prstGeom prst="rect">
-                      <a:avLst/>
-                    </a:prstGeom>
-                  </pic:spPr>
-                </pic:pic>
-              </a:graphicData>
-            </a:graphic>
-          </wp:anchor>
-        </w:drawing>
-      </w:r>
-      <w:r>
-        <w:rPr>
-          <w:rFonts w:cstheme="minorHAnsi"/>
-          <w:sz w:val="20"/>
-          <w:szCs w:val="20"/>
-        </w:rPr>
         <w:t>Distribution of hourly earnings and ln hourly earnings:</w:t>
       </w:r>
     </w:p>
@@ -391,16 +335,16 @@
           <w:szCs w:val="20"/>
         </w:rPr>
         <w:drawing>
-          <wp:anchor distT="0" distB="0" distL="114300" distR="114300" simplePos="0" relativeHeight="251662336" behindDoc="0" locked="0" layoutInCell="1" allowOverlap="1" wp14:anchorId="7FC28C6D" wp14:editId="13895BEF">
+          <wp:anchor distT="0" distB="0" distL="114300" distR="114300" simplePos="0" relativeHeight="251662336" behindDoc="0" locked="0" layoutInCell="1" allowOverlap="1" wp14:anchorId="7FC28C6D" wp14:editId="29D078C3">
             <wp:simplePos x="0" y="0"/>
             <wp:positionH relativeFrom="margin">
-              <wp:posOffset>3089910</wp:posOffset>
+              <wp:align>right</wp:align>
             </wp:positionH>
             <wp:positionV relativeFrom="paragraph">
-              <wp:posOffset>781685</wp:posOffset>
+              <wp:posOffset>789305</wp:posOffset>
             </wp:positionV>
             <wp:extent cx="2670810" cy="1490345"/>
-            <wp:effectExtent l="0" t="0" r="0" b="0"/>
+            <wp:effectExtent l="0" t="0" r="0" b="7620"/>
             <wp:wrapSquare wrapText="bothSides"/>
             <wp:docPr id="346201948" name="Picture 346201948" descr="A screenshot of a computer&#10;&#10;Description automatically generated"/>
             <wp:cNvGraphicFramePr>
@@ -471,12 +415,152 @@
       </w:pPr>
       <w:r>
         <w:rPr>
+          <w:noProof/>
+        </w:rPr>
+        <mc:AlternateContent>
+          <mc:Choice Requires="wps">
+            <w:drawing>
+              <wp:anchor distT="0" distB="0" distL="114300" distR="114300" simplePos="0" relativeHeight="251668480" behindDoc="0" locked="0" layoutInCell="1" allowOverlap="1" wp14:anchorId="0DD0B6E3" wp14:editId="66DC9AAB">
+                <wp:simplePos x="0" y="0"/>
+                <wp:positionH relativeFrom="column">
+                  <wp:posOffset>0</wp:posOffset>
+                </wp:positionH>
+                <wp:positionV relativeFrom="paragraph">
+                  <wp:posOffset>1904365</wp:posOffset>
+                </wp:positionV>
+                <wp:extent cx="2698750" cy="635"/>
+                <wp:effectExtent l="0" t="0" r="0" b="0"/>
+                <wp:wrapSquare wrapText="bothSides"/>
+                <wp:docPr id="1718075057" name="Text Box 1"/>
+                <wp:cNvGraphicFramePr/>
+                <a:graphic xmlns:a="http://schemas.openxmlformats.org/drawingml/2006/main">
+                  <a:graphicData uri="http://schemas.microsoft.com/office/word/2010/wordprocessingShape">
+                    <wps:wsp>
+                      <wps:cNvSpPr txBox="1"/>
+                      <wps:spPr>
+                        <a:xfrm>
+                          <a:off x="0" y="0"/>
+                          <a:ext cx="2698750" cy="635"/>
+                        </a:xfrm>
+                        <a:prstGeom prst="rect">
+                          <a:avLst/>
+                        </a:prstGeom>
+                        <a:solidFill>
+                          <a:prstClr val="white"/>
+                        </a:solidFill>
+                        <a:ln>
+                          <a:noFill/>
+                        </a:ln>
+                      </wps:spPr>
+                      <wps:txbx>
+                        <w:txbxContent>
+                          <w:p>
+                            <w:pPr>
+                              <w:pStyle w:val="Caption"/>
+                              <w:rPr>
+                                <w:rFonts w:cstheme="minorHAnsi"/>
+                                <w:sz w:val="20"/>
+                                <w:szCs w:val="20"/>
+                              </w:rPr>
+                            </w:pPr>
+                            <w:r>
+                              <w:t xml:space="preserve">Table </w:t>
+                            </w:r>
+                            <w:r>
+                              <w:fldChar w:fldCharType="begin"/>
+                            </w:r>
+                            <w:r>
+                              <w:instrText xml:space="preserve"> SEQ Table \* ARABIC </w:instrText>
+                            </w:r>
+                            <w:r>
+                              <w:fldChar w:fldCharType="separate"/>
+                            </w:r>
+                            <w:r>
+                              <w:rPr>
+                                <w:noProof/>
+                              </w:rPr>
+                              <w:t>1</w:t>
+                            </w:r>
+                            <w:r>
+                              <w:fldChar w:fldCharType="end"/>
+                            </w:r>
+                            <w:r>
+                              <w:t xml:space="preserve"> – Model 1 regression results</w:t>
+                            </w:r>
+                          </w:p>
+                        </w:txbxContent>
+                      </wps:txbx>
+                      <wps:bodyPr rot="0" spcFirstLastPara="0" vertOverflow="overflow" horzOverflow="overflow" vert="horz" wrap="square" lIns="0" tIns="0" rIns="0" bIns="0" numCol="1" spcCol="0" rtlCol="0" fromWordArt="0" anchor="t" anchorCtr="0" forceAA="0" compatLnSpc="1">
+                        <a:prstTxWarp prst="textNoShape">
+                          <a:avLst/>
+                        </a:prstTxWarp>
+                        <a:spAutoFit/>
+                      </wps:bodyPr>
+                    </wps:wsp>
+                  </a:graphicData>
+                </a:graphic>
+              </wp:anchor>
+            </w:drawing>
+          </mc:Choice>
+          <mc:Fallback>
+            <w:pict>
+              <v:shapetype w14:anchorId="0DD0B6E3" id="_x0000_t202" coordsize="21600,21600" o:spt="202" path="m,l,21600r21600,l21600,xe">
+                <v:stroke joinstyle="miter"/>
+                <v:path gradientshapeok="t" o:connecttype="rect"/>
+              </v:shapetype>
+              <v:shape id="Text Box 1" o:spid="_x0000_s1026" type="#_x0000_t202" style="position:absolute;margin-left:0;margin-top:149.95pt;width:212.5pt;height:.05pt;z-index:251668480;visibility:visible;mso-wrap-style:square;mso-wrap-distance-left:9pt;mso-wrap-distance-top:0;mso-wrap-distance-right:9pt;mso-wrap-distance-bottom:0;mso-position-horizontal:absolute;mso-position-horizontal-relative:text;mso-position-vertical:absolute;mso-position-vertical-relative:text;v-text-anchor:top" o:gfxdata="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" stroked="f">
+                <v:textbox style="mso-fit-shape-to-text:t" inset="0,0,0,0">
+                  <w:txbxContent>
+                    <w:p>
+                      <w:pPr>
+                        <w:pStyle w:val="Caption"/>
+                        <w:rPr>
+                          <w:rFonts w:cstheme="minorHAnsi"/>
+                          <w:sz w:val="20"/>
+                          <w:szCs w:val="20"/>
+                        </w:rPr>
+                      </w:pPr>
+                      <w:r>
+                        <w:t xml:space="preserve">Table </w:t>
+                      </w:r>
+                      <w:r>
+                        <w:fldChar w:fldCharType="begin"/>
+                      </w:r>
+                      <w:r>
+                        <w:instrText xml:space="preserve"> SEQ Table \* ARABIC </w:instrText>
+                      </w:r>
+                      <w:r>
+                        <w:fldChar w:fldCharType="separate"/>
+                      </w:r>
+                      <w:r>
+                        <w:rPr>
+                          <w:noProof/>
+                        </w:rPr>
+                        <w:t>1</w:t>
+                      </w:r>
+                      <w:r>
+                        <w:fldChar w:fldCharType="end"/>
+                      </w:r>
+                      <w:r>
+                        <w:t xml:space="preserve"> – Model 1 regression results</w:t>
+                      </w:r>
+                    </w:p>
+                  </w:txbxContent>
+                </v:textbox>
+                <w10:wrap type="square"/>
+              </v:shape>
+            </w:pict>
+          </mc:Fallback>
+        </mc:AlternateContent>
+      </w:r>
+      <w:r>
+        <w:rPr>
           <w:rFonts w:cstheme="minorHAnsi"/>
           <w:sz w:val="20"/>
           <w:szCs w:val="20"/>
         </w:rPr>
         <w:drawing>
-          <wp:anchor distT="0" distB="0" distL="114300" distR="114300" simplePos="0" relativeHeight="251660288" behindDoc="0" locked="0" layoutInCell="1" allowOverlap="1" wp14:anchorId="6E0ED7FA" wp14:editId="779468E7">
+          <wp:anchor distT="0" distB="0" distL="114300" distR="114300" simplePos="0" relativeHeight="251660288" behindDoc="0" locked="0" layoutInCell="1" allowOverlap="1" wp14:anchorId="6E0ED7FA" wp14:editId="317C5871">
             <wp:simplePos x="0" y="0"/>
             <wp:positionH relativeFrom="margin">
               <wp:posOffset>0</wp:posOffset>
@@ -636,16 +720,16 @@
           <w:szCs w:val="28"/>
         </w:rPr>
         <w:drawing>
-          <wp:anchor distT="0" distB="0" distL="114300" distR="114300" simplePos="0" relativeHeight="251663360" behindDoc="0" locked="0" layoutInCell="1" allowOverlap="1" wp14:anchorId="347E28D3" wp14:editId="2C017D41">
+          <wp:anchor distT="0" distB="0" distL="114300" distR="114300" simplePos="0" relativeHeight="251663360" behindDoc="0" locked="0" layoutInCell="1" allowOverlap="1" wp14:anchorId="347E28D3" wp14:editId="63A4DDC0">
             <wp:simplePos x="0" y="0"/>
             <wp:positionH relativeFrom="margin">
-              <wp:posOffset>2940685</wp:posOffset>
+              <wp:align>right</wp:align>
             </wp:positionH>
             <wp:positionV relativeFrom="paragraph">
-              <wp:posOffset>1189990</wp:posOffset>
+              <wp:posOffset>1187450</wp:posOffset>
             </wp:positionV>
-            <wp:extent cx="2820035" cy="1600200"/>
-            <wp:effectExtent l="0" t="0" r="0" b="0"/>
+            <wp:extent cx="2685415" cy="1524000"/>
+            <wp:effectExtent l="0" t="0" r="635" b="0"/>
             <wp:wrapSquare wrapText="bothSides"/>
             <wp:docPr id="536077817" name="Picture 1" descr="A screenshot of a data&#10;&#10;Description automatically generated"/>
             <wp:cNvGraphicFramePr>
@@ -672,7 +756,7 @@
                   <pic:spPr bwMode="auto">
                     <a:xfrm>
                       <a:off x="0" y="0"/>
-                      <a:ext cx="2820035" cy="1600200"/>
+                      <a:ext cx="2685415" cy="1524000"/>
                     </a:xfrm>
                     <a:prstGeom prst="rect">
                       <a:avLst/>
@@ -689,6 +773,9 @@
                 </pic:pic>
               </a:graphicData>
             </a:graphic>
+            <wp14:sizeRelH relativeFrom="margin">
+              <wp14:pctWidth>0</wp14:pctWidth>
+            </wp14:sizeRelH>
             <wp14:sizeRelV relativeFrom="margin">
               <wp14:pctHeight>0</wp14:pctHeight>
             </wp14:sizeRelV>
@@ -697,6 +784,158 @@
       </w:r>
       <w:r>
         <w:rPr>
+          <w:noProof/>
+        </w:rPr>
+        <mc:AlternateContent>
+          <mc:Choice Requires="wps">
+            <w:drawing>
+              <wp:anchor distT="0" distB="0" distL="114300" distR="114300" simplePos="0" relativeHeight="251670528" behindDoc="0" locked="0" layoutInCell="1" allowOverlap="1" wp14:anchorId="3FF76DA4" wp14:editId="2A1603D7">
+                <wp:simplePos x="0" y="0"/>
+                <wp:positionH relativeFrom="column">
+                  <wp:posOffset>0</wp:posOffset>
+                </wp:positionH>
+                <wp:positionV relativeFrom="paragraph">
+                  <wp:posOffset>3242310</wp:posOffset>
+                </wp:positionV>
+                <wp:extent cx="2698750" cy="635"/>
+                <wp:effectExtent l="0" t="0" r="0" b="0"/>
+                <wp:wrapSquare wrapText="bothSides"/>
+                <wp:docPr id="1494296739" name="Text Box 1"/>
+                <wp:cNvGraphicFramePr/>
+                <a:graphic xmlns:a="http://schemas.openxmlformats.org/drawingml/2006/main">
+                  <a:graphicData uri="http://schemas.microsoft.com/office/word/2010/wordprocessingShape">
+                    <wps:wsp>
+                      <wps:cNvSpPr txBox="1"/>
+                      <wps:spPr>
+                        <a:xfrm>
+                          <a:off x="0" y="0"/>
+                          <a:ext cx="2698750" cy="635"/>
+                        </a:xfrm>
+                        <a:prstGeom prst="rect">
+                          <a:avLst/>
+                        </a:prstGeom>
+                        <a:solidFill>
+                          <a:prstClr val="white"/>
+                        </a:solidFill>
+                        <a:ln>
+                          <a:noFill/>
+                        </a:ln>
+                      </wps:spPr>
+                      <wps:txbx>
+                        <w:txbxContent>
+                          <w:p>
+                            <w:pPr>
+                              <w:pStyle w:val="Caption"/>
+                              <w:rPr>
+                                <w:rFonts w:cstheme="minorHAnsi"/>
+                                <w:b/>
+                                <w:bCs/>
+                                <w:sz w:val="28"/>
+                                <w:szCs w:val="28"/>
+                              </w:rPr>
+                            </w:pPr>
+                            <w:r>
+                              <w:t xml:space="preserve">Table </w:t>
+                            </w:r>
+                            <w:r>
+                              <w:fldChar w:fldCharType="begin"/>
+                            </w:r>
+                            <w:r>
+                              <w:instrText xml:space="preserve"> SEQ Table \* ARABIC </w:instrText>
+                            </w:r>
+                            <w:r>
+                              <w:fldChar w:fldCharType="separate"/>
+                            </w:r>
+                            <w:r>
+                              <w:rPr>
+                                <w:noProof/>
+                              </w:rPr>
+                              <w:t>2</w:t>
+                            </w:r>
+                            <w:r>
+                              <w:fldChar w:fldCharType="end"/>
+                            </w:r>
+                            <w:r>
+                              <w:t xml:space="preserve"> – Model </w:t>
+                            </w:r>
+                            <w:r>
+                              <w:t>2</w:t>
+                            </w:r>
+                            <w:r>
+                              <w:t xml:space="preserve"> regression results</w:t>
+                            </w:r>
+                          </w:p>
+                        </w:txbxContent>
+                      </wps:txbx>
+                      <wps:bodyPr rot="0" spcFirstLastPara="0" vertOverflow="overflow" horzOverflow="overflow" vert="horz" wrap="square" lIns="0" tIns="0" rIns="0" bIns="0" numCol="1" spcCol="0" rtlCol="0" fromWordArt="0" anchor="t" anchorCtr="0" forceAA="0" compatLnSpc="1">
+                        <a:prstTxWarp prst="textNoShape">
+                          <a:avLst/>
+                        </a:prstTxWarp>
+                        <a:spAutoFit/>
+                      </wps:bodyPr>
+                    </wps:wsp>
+                  </a:graphicData>
+                </a:graphic>
+              </wp:anchor>
+            </w:drawing>
+          </mc:Choice>
+          <mc:Fallback>
+            <w:pict>
+              <v:shape w14:anchorId="3FF76DA4" id="_x0000_s1027" type="#_x0000_t202" style="position:absolute;margin-left:0;margin-top:255.3pt;width:212.5pt;height:.05pt;z-index:251670528;visibility:visible;mso-wrap-style:square;mso-wrap-distance-left:9pt;mso-wrap-distance-top:0;mso-wrap-distance-right:9pt;mso-wrap-distance-bottom:0;mso-position-horizontal:absolute;mso-position-horizontal-relative:text;mso-position-vertical:absolute;mso-position-vertical-relative:text;v-text-anchor:top" o:gfxdata="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" stroked="f">
+                <v:textbox style="mso-fit-shape-to-text:t" inset="0,0,0,0">
+                  <w:txbxContent>
+                    <w:p>
+                      <w:pPr>
+                        <w:pStyle w:val="Caption"/>
+                        <w:rPr>
+                          <w:rFonts w:cstheme="minorHAnsi"/>
+                          <w:b/>
+                          <w:bCs/>
+                          <w:sz w:val="28"/>
+                          <w:szCs w:val="28"/>
+                        </w:rPr>
+                      </w:pPr>
+                      <w:r>
+                        <w:t xml:space="preserve">Table </w:t>
+                      </w:r>
+                      <w:r>
+                        <w:fldChar w:fldCharType="begin"/>
+                      </w:r>
+                      <w:r>
+                        <w:instrText xml:space="preserve"> SEQ Table \* ARABIC </w:instrText>
+                      </w:r>
+                      <w:r>
+                        <w:fldChar w:fldCharType="separate"/>
+                      </w:r>
+                      <w:r>
+                        <w:rPr>
+                          <w:noProof/>
+                        </w:rPr>
+                        <w:t>2</w:t>
+                      </w:r>
+                      <w:r>
+                        <w:fldChar w:fldCharType="end"/>
+                      </w:r>
+                      <w:r>
+                        <w:t xml:space="preserve"> – Model </w:t>
+                      </w:r>
+                      <w:r>
+                        <w:t>2</w:t>
+                      </w:r>
+                      <w:r>
+                        <w:t xml:space="preserve"> regression results</w:t>
+                      </w:r>
+                    </w:p>
+                  </w:txbxContent>
+                </v:textbox>
+                <w10:wrap type="square"/>
+              </v:shape>
+            </w:pict>
+          </mc:Fallback>
+        </mc:AlternateContent>
+      </w:r>
+      <w:r>
+        <w:rPr>
           <w:rFonts w:cstheme="minorHAnsi"/>
           <w:b/>
           <w:bCs/>
@@ -704,16 +943,16 @@
           <w:szCs w:val="28"/>
         </w:rPr>
         <w:drawing>
-          <wp:anchor distT="0" distB="0" distL="114300" distR="114300" simplePos="0" relativeHeight="251664384" behindDoc="0" locked="0" layoutInCell="1" allowOverlap="1" wp14:anchorId="445D8DD4" wp14:editId="39A28CD4">
+          <wp:anchor distT="0" distB="0" distL="114300" distR="114300" simplePos="0" relativeHeight="251664384" behindDoc="0" locked="0" layoutInCell="1" allowOverlap="1" wp14:anchorId="445D8DD4" wp14:editId="41F827F8">
             <wp:simplePos x="0" y="0"/>
             <wp:positionH relativeFrom="margin">
-              <wp:posOffset>-635</wp:posOffset>
+              <wp:align>left</wp:align>
             </wp:positionH>
             <wp:positionV relativeFrom="paragraph">
-              <wp:posOffset>1189990</wp:posOffset>
+              <wp:posOffset>1187450</wp:posOffset>
             </wp:positionV>
-            <wp:extent cx="2820035" cy="2087880"/>
-            <wp:effectExtent l="0" t="0" r="0" b="7620"/>
+            <wp:extent cx="2698750" cy="1997710"/>
+            <wp:effectExtent l="0" t="0" r="6350" b="2540"/>
             <wp:wrapSquare wrapText="bothSides"/>
             <wp:docPr id="345143576" name="Picture 345143576" descr="A screenshot of a data&#10;&#10;Description automatically generated"/>
             <wp:cNvGraphicFramePr>
@@ -740,7 +979,7 @@
                   <pic:spPr bwMode="auto">
                     <a:xfrm>
                       <a:off x="0" y="0"/>
-                      <a:ext cx="2820035" cy="2087880"/>
+                      <a:ext cx="2698750" cy="1997710"/>
                     </a:xfrm>
                     <a:prstGeom prst="rect">
                       <a:avLst/>
@@ -757,6 +996,9 @@
                 </pic:pic>
               </a:graphicData>
             </a:graphic>
+            <wp14:sizeRelH relativeFrom="margin">
+              <wp14:pctWidth>0</wp14:pctWidth>
+            </wp14:sizeRelH>
             <wp14:sizeRelV relativeFrom="margin">
               <wp14:pctHeight>0</wp14:pctHeight>
             </wp14:sizeRelV>
@@ -826,7 +1068,9 @@
           <w:szCs w:val="28"/>
         </w:rPr>
       </w:pPr>
-      <w:r>
+    </w:p>
+    <w:p>
+      <w:pPr>
         <w:rPr>
           <w:rFonts w:cstheme="minorHAnsi"/>
           <w:b/>
@@ -834,440 +1078,8 @@
           <w:sz w:val="28"/>
           <w:szCs w:val="28"/>
         </w:rPr>
-        <w:t>Task 2 - Variance on Level of Education</w:t>
-      </w:r>
-    </w:p>
-    <w:p>
-      <w:pPr>
-        <w:rPr>
-          <w:rFonts w:cstheme="minorHAnsi"/>
-        </w:rPr>
-      </w:pPr>
-      <w:r>
-        <w:rPr>
-          <w:rFonts w:cstheme="minorHAnsi"/>
-          <w:u w:val="single"/>
-        </w:rPr>
-        <w:t>Model 3</w:t>
-      </w:r>
-      <w:r>
-        <w:rPr>
-          <w:rFonts w:cstheme="minorHAnsi"/>
-          <w:u w:val="single"/>
-        </w:rPr>
-        <w:t>:</w:t>
-      </w:r>
-      <w:r>
-        <w:rPr>
-          <w:rFonts w:cstheme="minorHAnsi"/>
-          <w:u w:val="single"/>
-        </w:rPr>
-        <w:br/>
-      </w:r>
-      <w:r>
-        <w:rPr>
-          <w:rFonts w:cstheme="minorHAnsi"/>
-          <w:sz w:val="20"/>
-          <w:szCs w:val="20"/>
-        </w:rPr>
-        <w:t xml:space="preserve">The Baseline model is </w:t>
-      </w:r>
-      <w:r>
-        <w:rPr>
-          <w:rFonts w:cstheme="minorHAnsi"/>
-          <w:sz w:val="20"/>
-          <w:szCs w:val="20"/>
-        </w:rPr>
-        <w:t>identical to</w:t>
-      </w:r>
-      <w:r>
-        <w:rPr>
-          <w:rFonts w:cstheme="minorHAnsi"/>
-          <w:sz w:val="20"/>
-          <w:szCs w:val="20"/>
-        </w:rPr>
-        <w:t xml:space="preserve"> Model 1 from Task 1. Controlling for professional education and Ph.D. degrees narrows the wage difference to 5.8% less</w:t>
-      </w:r>
-      <w:r>
-        <w:rPr>
-          <w:rFonts w:cstheme="minorHAnsi"/>
-          <w:sz w:val="20"/>
-          <w:szCs w:val="20"/>
-        </w:rPr>
-        <w:t xml:space="preserve"> (7.6% for Master’s) </w:t>
-      </w:r>
-      <w:r>
-        <w:rPr>
-          <w:rFonts w:cstheme="minorHAnsi"/>
-          <w:sz w:val="20"/>
-          <w:szCs w:val="20"/>
-        </w:rPr>
-        <w:t>on average</w:t>
-      </w:r>
-      <w:r>
-        <w:rPr>
-          <w:rFonts w:cstheme="minorHAnsi"/>
-          <w:sz w:val="20"/>
-          <w:szCs w:val="20"/>
-        </w:rPr>
-        <w:t xml:space="preserve"> for women. </w:t>
-      </w:r>
-      <w:r>
-        <w:rPr>
-          <w:rFonts w:cstheme="minorHAnsi"/>
-          <w:sz w:val="20"/>
-          <w:szCs w:val="20"/>
-        </w:rPr>
-        <w:t xml:space="preserve">However, this coefficient </w:t>
-      </w:r>
-      <w:r>
-        <w:rPr>
-          <w:rFonts w:cstheme="minorHAnsi"/>
-          <w:sz w:val="20"/>
-          <w:szCs w:val="20"/>
-        </w:rPr>
-        <w:t xml:space="preserve">remains </w:t>
-      </w:r>
-      <w:r>
-        <w:rPr>
-          <w:rFonts w:cstheme="minorHAnsi"/>
-          <w:sz w:val="20"/>
-          <w:szCs w:val="20"/>
-        </w:rPr>
-        <w:t xml:space="preserve">statistically </w:t>
-      </w:r>
-      <w:r>
-        <w:rPr>
-          <w:rFonts w:cstheme="minorHAnsi"/>
-          <w:sz w:val="20"/>
-          <w:szCs w:val="20"/>
-        </w:rPr>
-        <w:t>in</w:t>
-      </w:r>
-      <w:r>
-        <w:rPr>
-          <w:rFonts w:cstheme="minorHAnsi"/>
-          <w:sz w:val="20"/>
-          <w:szCs w:val="20"/>
-        </w:rPr>
-        <w:t>significant for us. Notably, this model tells us about individuals with professional education earn on average 29.4% more than those</w:t>
-      </w:r>
-      <w:r>
-        <w:rPr>
-          <w:rFonts w:cstheme="minorHAnsi"/>
-          <w:sz w:val="20"/>
-          <w:szCs w:val="20"/>
-        </w:rPr>
-        <w:t xml:space="preserve"> with a </w:t>
-      </w:r>
-      <w:proofErr w:type="gramStart"/>
-      <w:r>
-        <w:rPr>
-          <w:rFonts w:cstheme="minorHAnsi"/>
-          <w:sz w:val="20"/>
-          <w:szCs w:val="20"/>
-        </w:rPr>
-        <w:t>Master’s</w:t>
-      </w:r>
-      <w:proofErr w:type="gramEnd"/>
-      <w:r>
-        <w:rPr>
-          <w:rFonts w:cstheme="minorHAnsi"/>
-          <w:sz w:val="20"/>
-          <w:szCs w:val="20"/>
-        </w:rPr>
-        <w:t xml:space="preserve"> degree</w:t>
-      </w:r>
-      <w:r>
-        <w:rPr>
-          <w:rFonts w:cstheme="minorHAnsi"/>
-          <w:sz w:val="20"/>
-          <w:szCs w:val="20"/>
-        </w:rPr>
-        <w:t xml:space="preserve">. Similarly, individuals with Ph.D. degrees see a 26.4% increase in earnings, both coefficients are statistically significant. </w:t>
-      </w:r>
-      <w:r>
-        <w:rPr>
-          <w:rFonts w:cstheme="minorHAnsi"/>
-          <w:sz w:val="20"/>
-          <w:szCs w:val="20"/>
-        </w:rPr>
-        <w:t xml:space="preserve">Introducing Master’s education </w:t>
-      </w:r>
-      <w:r>
-        <w:rPr>
-          <w:rFonts w:cstheme="minorHAnsi"/>
-          <w:sz w:val="20"/>
-          <w:szCs w:val="20"/>
-        </w:rPr>
-        <w:t>shows</w:t>
-      </w:r>
-      <w:r>
-        <w:rPr>
-          <w:rFonts w:cstheme="minorHAnsi"/>
-          <w:sz w:val="20"/>
-          <w:szCs w:val="20"/>
-        </w:rPr>
-        <w:t xml:space="preserve"> that individuals with a </w:t>
-      </w:r>
-      <w:proofErr w:type="gramStart"/>
-      <w:r>
-        <w:rPr>
-          <w:rFonts w:cstheme="minorHAnsi"/>
-          <w:sz w:val="20"/>
-          <w:szCs w:val="20"/>
-        </w:rPr>
-        <w:t>Master’s</w:t>
-      </w:r>
-      <w:proofErr w:type="gramEnd"/>
-      <w:r>
-        <w:rPr>
-          <w:rFonts w:cstheme="minorHAnsi"/>
-          <w:sz w:val="20"/>
-          <w:szCs w:val="20"/>
-        </w:rPr>
-        <w:t xml:space="preserve"> degree in our data earn on average 12.3% less than those with a Ph.D</w:t>
-      </w:r>
-      <w:r>
-        <w:rPr>
-          <w:rFonts w:cstheme="minorHAnsi"/>
-          <w:sz w:val="20"/>
-          <w:szCs w:val="20"/>
-        </w:rPr>
-        <w:t>.</w:t>
-      </w:r>
-      <w:r>
-        <w:rPr>
-          <w:rFonts w:cstheme="minorHAnsi"/>
-          <w:sz w:val="20"/>
-          <w:szCs w:val="20"/>
-        </w:rPr>
-        <w:t xml:space="preserve"> Controlling for education also improves the model’s explanatory power as we see an increased R-squared of 0.014.</w:t>
-      </w:r>
-    </w:p>
-    <w:p>
-      <w:pPr>
-        <w:rPr>
-          <w:rFonts w:cstheme="minorHAnsi"/>
-        </w:rPr>
-      </w:pPr>
-      <w:r>
-        <w:rPr>
-          <w:rFonts w:cstheme="minorHAnsi"/>
-          <w:u w:val="single"/>
-        </w:rPr>
-        <w:t>Model 4:</w:t>
-      </w:r>
-      <w:r>
-        <w:rPr>
-          <w:rFonts w:cstheme="minorHAnsi"/>
-          <w:u w:val="single"/>
-        </w:rPr>
-        <w:br/>
-      </w:r>
-      <w:r>
-        <w:rPr>
-          <w:rFonts w:cstheme="minorHAnsi"/>
-          <w:sz w:val="20"/>
-          <w:szCs w:val="20"/>
-        </w:rPr>
-        <w:t xml:space="preserve">This model </w:t>
-      </w:r>
-      <w:r>
-        <w:rPr>
-          <w:rFonts w:cstheme="minorHAnsi"/>
-          <w:sz w:val="20"/>
-          <w:szCs w:val="20"/>
-        </w:rPr>
-        <w:t>looks at age and the ln of wages</w:t>
-      </w:r>
-      <w:r>
-        <w:rPr>
-          <w:rFonts w:cstheme="minorHAnsi"/>
-          <w:sz w:val="20"/>
-          <w:szCs w:val="20"/>
-        </w:rPr>
-        <w:t xml:space="preserve">. </w:t>
-      </w:r>
-      <w:r>
-        <w:rPr>
-          <w:rFonts w:cstheme="minorHAnsi"/>
-          <w:sz w:val="20"/>
-          <w:szCs w:val="20"/>
-        </w:rPr>
-        <w:t>It</w:t>
-      </w:r>
-      <w:r>
-        <w:rPr>
-          <w:rFonts w:cstheme="minorHAnsi"/>
-          <w:sz w:val="20"/>
-          <w:szCs w:val="20"/>
-        </w:rPr>
-        <w:t xml:space="preserve"> shows for each year of age, females can expect to get 1,8% higher salary at the 99% confidence level. However, for males, at the same confidence level this value is 2.4%. The interaction coefficient also shows that there is a 0.6% differential effect of age on the </w:t>
-      </w:r>
-      <w:r>
-        <w:rPr>
-          <w:rFonts w:cstheme="minorHAnsi"/>
-          <w:sz w:val="20"/>
-          <w:szCs w:val="20"/>
-        </w:rPr>
-        <w:t>natural logarithm</w:t>
-      </w:r>
-      <w:r>
-        <w:rPr>
-          <w:rFonts w:cstheme="minorHAnsi"/>
-          <w:sz w:val="20"/>
-          <w:szCs w:val="20"/>
-        </w:rPr>
-        <w:t xml:space="preserve"> of wages for </w:t>
-      </w:r>
-      <w:r>
-        <w:rPr>
-          <w:rFonts w:cstheme="minorHAnsi"/>
-          <w:sz w:val="20"/>
-          <w:szCs w:val="20"/>
-        </w:rPr>
-        <w:t>females</w:t>
-      </w:r>
-      <w:r>
-        <w:rPr>
-          <w:rFonts w:cstheme="minorHAnsi"/>
-          <w:sz w:val="20"/>
-          <w:szCs w:val="20"/>
-        </w:rPr>
-        <w:t xml:space="preserve"> compared to </w:t>
-      </w:r>
-      <w:r>
-        <w:rPr>
-          <w:rFonts w:cstheme="minorHAnsi"/>
-          <w:sz w:val="20"/>
-          <w:szCs w:val="20"/>
-        </w:rPr>
-        <w:t>males</w:t>
-      </w:r>
-      <w:r>
-        <w:rPr>
-          <w:rFonts w:cstheme="minorHAnsi"/>
-          <w:sz w:val="20"/>
-          <w:szCs w:val="20"/>
-        </w:rPr>
-        <w:t>.</w:t>
-      </w:r>
-      <w:r>
-        <w:rPr>
-          <w:rFonts w:cstheme="minorHAnsi"/>
-          <w:sz w:val="20"/>
-          <w:szCs w:val="20"/>
-        </w:rPr>
-        <w:t xml:space="preserve"> </w:t>
-      </w:r>
-      <w:r>
-        <w:rPr>
-          <w:rFonts w:cstheme="minorHAnsi"/>
-          <w:sz w:val="20"/>
-          <w:szCs w:val="20"/>
-        </w:rPr>
-        <w:t>However,</w:t>
-      </w:r>
-      <w:r>
-        <w:rPr>
-          <w:rFonts w:cstheme="minorHAnsi"/>
-          <w:sz w:val="20"/>
-          <w:szCs w:val="20"/>
-        </w:rPr>
-        <w:t xml:space="preserve"> since the interaction coefficient is not statistically significant, we cannot do inference about gender differences.</w:t>
-      </w:r>
-    </w:p>
-    <w:p>
-      <w:pPr>
-        <w:rPr>
-          <w:rFonts w:cstheme="minorHAnsi"/>
-          <w:sz w:val="20"/>
-          <w:szCs w:val="20"/>
-        </w:rPr>
-      </w:pPr>
-      <w:r>
-        <w:rPr>
-          <w:rFonts w:cstheme="minorHAnsi"/>
-          <w:u w:val="single"/>
-        </w:rPr>
-        <w:t>Model 5:</w:t>
-      </w:r>
-      <w:r>
-        <w:rPr>
-          <w:rFonts w:cstheme="minorHAnsi"/>
-        </w:rPr>
-        <w:t xml:space="preserve"> </w:t>
-      </w:r>
-      <w:r>
-        <w:rPr>
-          <w:rFonts w:cstheme="minorHAnsi"/>
-        </w:rPr>
-        <w:br/>
-      </w:r>
-      <w:r>
-        <w:rPr>
-          <w:rFonts w:cstheme="minorHAnsi"/>
-          <w:sz w:val="20"/>
-          <w:szCs w:val="20"/>
-        </w:rPr>
-        <w:t>This model combines Model 3 and Model 4. This now better describes the variance in the dependent variable as this model demonstrates increased values for R-squared.</w:t>
-      </w:r>
-      <w:r>
-        <w:rPr>
-          <w:rFonts w:cstheme="minorHAnsi"/>
-          <w:sz w:val="20"/>
-          <w:szCs w:val="20"/>
-        </w:rPr>
-        <w:t xml:space="preserve"> In our data </w:t>
-      </w:r>
-      <w:r>
-        <w:rPr>
-          <w:rFonts w:cstheme="minorHAnsi"/>
-          <w:sz w:val="20"/>
-          <w:szCs w:val="20"/>
-        </w:rPr>
-        <w:t xml:space="preserve">females with a Professional or Ph.D. degree earn 2.8% less than males compared to those who only have </w:t>
-      </w:r>
-      <w:proofErr w:type="gramStart"/>
-      <w:r>
-        <w:rPr>
-          <w:rFonts w:cstheme="minorHAnsi"/>
-          <w:sz w:val="20"/>
-          <w:szCs w:val="20"/>
-        </w:rPr>
-        <w:t>Master’s</w:t>
-      </w:r>
-      <w:proofErr w:type="gramEnd"/>
-      <w:r>
-        <w:rPr>
-          <w:rFonts w:cstheme="minorHAnsi"/>
-          <w:sz w:val="20"/>
-          <w:szCs w:val="20"/>
-        </w:rPr>
-        <w:t xml:space="preserve"> degree. This coefficient is 4.4% when looking at female </w:t>
-      </w:r>
-      <w:proofErr w:type="gramStart"/>
-      <w:r>
-        <w:rPr>
-          <w:rFonts w:cstheme="minorHAnsi"/>
-          <w:sz w:val="20"/>
-          <w:szCs w:val="20"/>
-        </w:rPr>
-        <w:t>Master’s</w:t>
-      </w:r>
-      <w:proofErr w:type="gramEnd"/>
-      <w:r>
-        <w:rPr>
-          <w:rFonts w:cstheme="minorHAnsi"/>
-          <w:sz w:val="20"/>
-          <w:szCs w:val="20"/>
-        </w:rPr>
-        <w:t xml:space="preserve"> degrees compared to those who have a Ph.D.</w:t>
-      </w:r>
-    </w:p>
-    <w:p>
-      <w:pPr>
+      </w:pPr>
+      <w:r>
         <w:rPr>
           <w:rFonts w:cstheme="minorHAnsi"/>
           <w:b/>
@@ -1275,8 +1087,984 @@
           <w:sz w:val="28"/>
           <w:szCs w:val="28"/>
         </w:rPr>
-      </w:pPr>
-      <w:r>
+        <w:t>Task 2 - Variance on Level of Education</w:t>
+      </w:r>
+    </w:p>
+    <w:p>
+      <w:pPr>
+        <w:rPr>
+          <w:rFonts w:cstheme="minorHAnsi"/>
+          <w:sz w:val="20"/>
+          <w:szCs w:val="20"/>
+        </w:rPr>
+      </w:pPr>
+      <w:r>
+        <w:rPr>
+          <w:noProof/>
+        </w:rPr>
+        <mc:AlternateContent>
+          <mc:Choice Requires="wps">
+            <w:drawing>
+              <wp:anchor distT="0" distB="0" distL="114300" distR="114300" simplePos="0" relativeHeight="251673600" behindDoc="0" locked="0" layoutInCell="1" allowOverlap="1" wp14:anchorId="39706EF6" wp14:editId="593B4320">
+                <wp:simplePos x="0" y="0"/>
+                <wp:positionH relativeFrom="column">
+                  <wp:posOffset>0</wp:posOffset>
+                </wp:positionH>
+                <wp:positionV relativeFrom="paragraph">
+                  <wp:posOffset>3983990</wp:posOffset>
+                </wp:positionV>
+                <wp:extent cx="2922905" cy="635"/>
+                <wp:effectExtent l="0" t="0" r="0" b="0"/>
+                <wp:wrapSquare wrapText="bothSides"/>
+                <wp:docPr id="251300571" name="Text Box 1"/>
+                <wp:cNvGraphicFramePr/>
+                <a:graphic xmlns:a="http://schemas.openxmlformats.org/drawingml/2006/main">
+                  <a:graphicData uri="http://schemas.microsoft.com/office/word/2010/wordprocessingShape">
+                    <wps:wsp>
+                      <wps:cNvSpPr txBox="1"/>
+                      <wps:spPr>
+                        <a:xfrm>
+                          <a:off x="0" y="0"/>
+                          <a:ext cx="2922905" cy="635"/>
+                        </a:xfrm>
+                        <a:prstGeom prst="rect">
+                          <a:avLst/>
+                        </a:prstGeom>
+                        <a:solidFill>
+                          <a:prstClr val="white"/>
+                        </a:solidFill>
+                        <a:ln>
+                          <a:noFill/>
+                        </a:ln>
+                      </wps:spPr>
+                      <wps:txbx>
+                        <w:txbxContent>
+                          <w:p>
+                            <w:pPr>
+                              <w:pStyle w:val="Caption"/>
+                              <w:rPr>
+                                <w:rFonts w:cstheme="minorHAnsi"/>
+                              </w:rPr>
+                            </w:pPr>
+                            <w:r>
+                              <w:t xml:space="preserve">Table </w:t>
+                            </w:r>
+                            <w:r>
+                              <w:fldChar w:fldCharType="begin"/>
+                            </w:r>
+                            <w:r>
+                              <w:instrText xml:space="preserve"> SEQ Table \* ARABIC </w:instrText>
+                            </w:r>
+                            <w:r>
+                              <w:fldChar w:fldCharType="separate"/>
+                            </w:r>
+                            <w:r>
+                              <w:rPr>
+                                <w:noProof/>
+                              </w:rPr>
+                              <w:t>3</w:t>
+                            </w:r>
+                            <w:r>
+                              <w:fldChar w:fldCharType="end"/>
+                            </w:r>
+                            <w:r>
+                              <w:t xml:space="preserve"> - Model 3</w:t>
+                            </w:r>
+                          </w:p>
+                        </w:txbxContent>
+                      </wps:txbx>
+                      <wps:bodyPr rot="0" spcFirstLastPara="0" vertOverflow="overflow" horzOverflow="overflow" vert="horz" wrap="square" lIns="0" tIns="0" rIns="0" bIns="0" numCol="1" spcCol="0" rtlCol="0" fromWordArt="0" anchor="t" anchorCtr="0" forceAA="0" compatLnSpc="1">
+                        <a:prstTxWarp prst="textNoShape">
+                          <a:avLst/>
+                        </a:prstTxWarp>
+                        <a:spAutoFit/>
+                      </wps:bodyPr>
+                    </wps:wsp>
+                  </a:graphicData>
+                </a:graphic>
+              </wp:anchor>
+            </w:drawing>
+          </mc:Choice>
+          <mc:Fallback>
+            <w:pict>
+              <v:shape w14:anchorId="39706EF6" id="_x0000_s1028" type="#_x0000_t202" style="position:absolute;margin-left:0;margin-top:313.7pt;width:230.15pt;height:.05pt;z-index:251673600;visibility:visible;mso-wrap-style:square;mso-wrap-distance-left:9pt;mso-wrap-distance-top:0;mso-wrap-distance-right:9pt;mso-wrap-distance-bottom:0;mso-position-horizontal:absolute;mso-position-horizontal-relative:text;mso-position-vertical:absolute;mso-position-vertical-relative:text;v-text-anchor:top" o:gfxdata="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" stroked="f">
+                <v:textbox style="mso-fit-shape-to-text:t" inset="0,0,0,0">
+                  <w:txbxContent>
+                    <w:p>
+                      <w:pPr>
+                        <w:pStyle w:val="Caption"/>
+                        <w:rPr>
+                          <w:rFonts w:cstheme="minorHAnsi"/>
+                        </w:rPr>
+                      </w:pPr>
+                      <w:r>
+                        <w:t xml:space="preserve">Table </w:t>
+                      </w:r>
+                      <w:r>
+                        <w:fldChar w:fldCharType="begin"/>
+                      </w:r>
+                      <w:r>
+                        <w:instrText xml:space="preserve"> SEQ Table \* ARABIC </w:instrText>
+                      </w:r>
+                      <w:r>
+                        <w:fldChar w:fldCharType="separate"/>
+                      </w:r>
+                      <w:r>
+                        <w:rPr>
+                          <w:noProof/>
+                        </w:rPr>
+                        <w:t>3</w:t>
+                      </w:r>
+                      <w:r>
+                        <w:fldChar w:fldCharType="end"/>
+                      </w:r>
+                      <w:r>
+                        <w:t xml:space="preserve"> - Model 3</w:t>
+                      </w:r>
+                    </w:p>
+                  </w:txbxContent>
+                </v:textbox>
+                <w10:wrap type="square"/>
+              </v:shape>
+            </w:pict>
+          </mc:Fallback>
+        </mc:AlternateContent>
+      </w:r>
+      <w:r>
+        <w:rPr>
+          <w:rFonts w:cstheme="minorHAnsi"/>
+        </w:rPr>
+        <w:drawing>
+          <wp:anchor distT="0" distB="0" distL="114300" distR="114300" simplePos="0" relativeHeight="251671552" behindDoc="0" locked="0" layoutInCell="1" allowOverlap="1" wp14:anchorId="5D775CC7" wp14:editId="523EF654">
+            <wp:simplePos x="0" y="0"/>
+            <wp:positionH relativeFrom="margin">
+              <wp:align>left</wp:align>
+            </wp:positionH>
+            <wp:positionV relativeFrom="paragraph">
+              <wp:posOffset>260927</wp:posOffset>
+            </wp:positionV>
+            <wp:extent cx="2922905" cy="3666490"/>
+            <wp:effectExtent l="0" t="0" r="0" b="0"/>
+            <wp:wrapSquare wrapText="bothSides"/>
+            <wp:docPr id="1659232817" name="Picture 1" descr="A screenshot of a table&#10;&#10;Description automatically generated"/>
+            <wp:cNvGraphicFramePr>
+              <a:graphicFrameLocks xmlns:a="http://schemas.openxmlformats.org/drawingml/2006/main" noChangeAspect="1"/>
+            </wp:cNvGraphicFramePr>
+            <a:graphic xmlns:a="http://schemas.openxmlformats.org/drawingml/2006/main">
+              <a:graphicData uri="http://schemas.openxmlformats.org/drawingml/2006/picture">
+                <pic:pic xmlns:pic="http://schemas.openxmlformats.org/drawingml/2006/picture">
+                  <pic:nvPicPr>
+                    <pic:cNvPr id="1659232817" name="Picture 1" descr="A screenshot of a table&#10;&#10;Description automatically generated"/>
+                    <pic:cNvPicPr/>
+                  </pic:nvPicPr>
+                  <pic:blipFill>
+                    <a:blip r:embed="rId11">
+                      <a:extLst>
+                        <a:ext uri="{28A0092B-C50C-407E-A947-70E740481C1C}">
+                          <a14:useLocalDpi xmlns:a14="http://schemas.microsoft.com/office/drawing/2010/main" val="0"/>
+                        </a:ext>
+                      </a:extLst>
+                    </a:blip>
+                    <a:stretch>
+                      <a:fillRect/>
+                    </a:stretch>
+                  </pic:blipFill>
+                  <pic:spPr>
+                    <a:xfrm>
+                      <a:off x="0" y="0"/>
+                      <a:ext cx="2934698" cy="3680895"/>
+                    </a:xfrm>
+                    <a:prstGeom prst="rect">
+                      <a:avLst/>
+                    </a:prstGeom>
+                  </pic:spPr>
+                </pic:pic>
+              </a:graphicData>
+            </a:graphic>
+            <wp14:sizeRelH relativeFrom="margin">
+              <wp14:pctWidth>0</wp14:pctWidth>
+            </wp14:sizeRelH>
+            <wp14:sizeRelV relativeFrom="margin">
+              <wp14:pctHeight>0</wp14:pctHeight>
+            </wp14:sizeRelV>
+          </wp:anchor>
+        </w:drawing>
+      </w:r>
+      <w:r>
+        <w:rPr>
+          <w:rFonts w:cstheme="minorHAnsi"/>
+          <w:u w:val="single"/>
+        </w:rPr>
+        <w:t>Model 3</w:t>
+      </w:r>
+      <w:r>
+        <w:rPr>
+          <w:rFonts w:cstheme="minorHAnsi"/>
+          <w:u w:val="single"/>
+        </w:rPr>
+        <w:t>:</w:t>
+      </w:r>
+      <w:r>
+        <w:rPr>
+          <w:rFonts w:cstheme="minorHAnsi"/>
+          <w:u w:val="single"/>
+        </w:rPr>
+        <w:br/>
+      </w:r>
+      <w:r>
+        <w:rPr>
+          <w:rFonts w:cstheme="minorHAnsi"/>
+          <w:sz w:val="20"/>
+          <w:szCs w:val="20"/>
+        </w:rPr>
+        <w:t xml:space="preserve">The Baseline model is </w:t>
+      </w:r>
+      <w:r>
+        <w:rPr>
+          <w:rFonts w:cstheme="minorHAnsi"/>
+          <w:sz w:val="20"/>
+          <w:szCs w:val="20"/>
+        </w:rPr>
+        <w:t>identical to</w:t>
+      </w:r>
+      <w:r>
+        <w:rPr>
+          <w:rFonts w:cstheme="minorHAnsi"/>
+          <w:sz w:val="20"/>
+          <w:szCs w:val="20"/>
+        </w:rPr>
+        <w:t xml:space="preserve"> Model </w:t>
+      </w:r>
+      <w:r>
+        <w:rPr>
+          <w:rFonts w:cstheme="minorHAnsi"/>
+          <w:sz w:val="20"/>
+          <w:szCs w:val="20"/>
+        </w:rPr>
+        <w:t>2</w:t>
+      </w:r>
+      <w:r>
+        <w:rPr>
+          <w:rFonts w:cstheme="minorHAnsi"/>
+          <w:sz w:val="20"/>
+          <w:szCs w:val="20"/>
+        </w:rPr>
+        <w:t xml:space="preserve"> from Task 1. Controlling for professional education and Ph.D. degrees narrows the wage difference to 5.8% less</w:t>
+      </w:r>
+      <w:r>
+        <w:rPr>
+          <w:rFonts w:cstheme="minorHAnsi"/>
+          <w:sz w:val="20"/>
+          <w:szCs w:val="20"/>
+        </w:rPr>
+        <w:t xml:space="preserve"> (7.6% for Master’s) </w:t>
+      </w:r>
+      <w:r>
+        <w:rPr>
+          <w:rFonts w:cstheme="minorHAnsi"/>
+          <w:sz w:val="20"/>
+          <w:szCs w:val="20"/>
+        </w:rPr>
+        <w:t>on average</w:t>
+      </w:r>
+      <w:r>
+        <w:rPr>
+          <w:rFonts w:cstheme="minorHAnsi"/>
+          <w:sz w:val="20"/>
+          <w:szCs w:val="20"/>
+        </w:rPr>
+        <w:t xml:space="preserve"> for women. </w:t>
+      </w:r>
+      <w:r>
+        <w:rPr>
+          <w:rFonts w:cstheme="minorHAnsi"/>
+          <w:sz w:val="20"/>
+          <w:szCs w:val="20"/>
+        </w:rPr>
+        <w:t xml:space="preserve">However, this coefficient </w:t>
+      </w:r>
+      <w:r>
+        <w:rPr>
+          <w:rFonts w:cstheme="minorHAnsi"/>
+          <w:sz w:val="20"/>
+          <w:szCs w:val="20"/>
+        </w:rPr>
+        <w:t xml:space="preserve">remains </w:t>
+      </w:r>
+      <w:r>
+        <w:rPr>
+          <w:rFonts w:cstheme="minorHAnsi"/>
+          <w:sz w:val="20"/>
+          <w:szCs w:val="20"/>
+        </w:rPr>
+        <w:t xml:space="preserve">statistically </w:t>
+      </w:r>
+      <w:r>
+        <w:rPr>
+          <w:rFonts w:cstheme="minorHAnsi"/>
+          <w:sz w:val="20"/>
+          <w:szCs w:val="20"/>
+        </w:rPr>
+        <w:t>in</w:t>
+      </w:r>
+      <w:r>
+        <w:rPr>
+          <w:rFonts w:cstheme="minorHAnsi"/>
+          <w:sz w:val="20"/>
+          <w:szCs w:val="20"/>
+        </w:rPr>
+        <w:t>significant for us. Notably, this model tells us about individuals with professional education earn on average 29.4% more than those</w:t>
+      </w:r>
+      <w:r>
+        <w:rPr>
+          <w:rFonts w:cstheme="minorHAnsi"/>
+          <w:sz w:val="20"/>
+          <w:szCs w:val="20"/>
+        </w:rPr>
+        <w:t xml:space="preserve"> with a </w:t>
+      </w:r>
+      <w:proofErr w:type="gramStart"/>
+      <w:r>
+        <w:rPr>
+          <w:rFonts w:cstheme="minorHAnsi"/>
+          <w:sz w:val="20"/>
+          <w:szCs w:val="20"/>
+        </w:rPr>
+        <w:t>Master’s</w:t>
+      </w:r>
+      <w:proofErr w:type="gramEnd"/>
+      <w:r>
+        <w:rPr>
+          <w:rFonts w:cstheme="minorHAnsi"/>
+          <w:sz w:val="20"/>
+          <w:szCs w:val="20"/>
+        </w:rPr>
+        <w:t xml:space="preserve"> degree</w:t>
+      </w:r>
+      <w:r>
+        <w:rPr>
+          <w:rFonts w:cstheme="minorHAnsi"/>
+          <w:sz w:val="20"/>
+          <w:szCs w:val="20"/>
+        </w:rPr>
+        <w:t xml:space="preserve">. Similarly, individuals with Ph.D. degrees see a 26.4% increase in earnings, both coefficients are statistically significant. </w:t>
+      </w:r>
+      <w:r>
+        <w:rPr>
+          <w:rFonts w:cstheme="minorHAnsi"/>
+          <w:sz w:val="20"/>
+          <w:szCs w:val="20"/>
+        </w:rPr>
+        <w:t xml:space="preserve">Introducing Master’s education </w:t>
+      </w:r>
+      <w:r>
+        <w:rPr>
+          <w:rFonts w:cstheme="minorHAnsi"/>
+          <w:sz w:val="20"/>
+          <w:szCs w:val="20"/>
+        </w:rPr>
+        <w:t>shows</w:t>
+      </w:r>
+      <w:r>
+        <w:rPr>
+          <w:rFonts w:cstheme="minorHAnsi"/>
+          <w:sz w:val="20"/>
+          <w:szCs w:val="20"/>
+        </w:rPr>
+        <w:t xml:space="preserve"> that individuals with a </w:t>
+      </w:r>
+      <w:proofErr w:type="gramStart"/>
+      <w:r>
+        <w:rPr>
+          <w:rFonts w:cstheme="minorHAnsi"/>
+          <w:sz w:val="20"/>
+          <w:szCs w:val="20"/>
+        </w:rPr>
+        <w:t>Master’s</w:t>
+      </w:r>
+      <w:proofErr w:type="gramEnd"/>
+      <w:r>
+        <w:rPr>
+          <w:rFonts w:cstheme="minorHAnsi"/>
+          <w:sz w:val="20"/>
+          <w:szCs w:val="20"/>
+        </w:rPr>
+        <w:t xml:space="preserve"> degree in our data earn on average 12.3% less than those with a Ph.D</w:t>
+      </w:r>
+      <w:r>
+        <w:rPr>
+          <w:rFonts w:cstheme="minorHAnsi"/>
+          <w:sz w:val="20"/>
+          <w:szCs w:val="20"/>
+        </w:rPr>
+        <w:t>.</w:t>
+      </w:r>
+      <w:r>
+        <w:rPr>
+          <w:rFonts w:cstheme="minorHAnsi"/>
+          <w:sz w:val="20"/>
+          <w:szCs w:val="20"/>
+        </w:rPr>
+        <w:t xml:space="preserve"> Controlling for education also improves the model’s explanatory power as we see an increased R-squared of 0.014.</w:t>
+      </w:r>
+    </w:p>
+    <w:p>
+      <w:pPr>
+        <w:rPr>
+          <w:rFonts w:cstheme="minorHAnsi"/>
+        </w:rPr>
+      </w:pPr>
+    </w:p>
+    <w:p>
+      <w:pPr>
+        <w:rPr>
+          <w:rFonts w:cstheme="minorHAnsi"/>
+          <w:sz w:val="20"/>
+          <w:szCs w:val="20"/>
+        </w:rPr>
+      </w:pPr>
+      <w:r>
+        <w:rPr>
+          <w:noProof/>
+        </w:rPr>
+        <w:lastRenderedPageBreak/>
+        <mc:AlternateContent>
+          <mc:Choice Requires="wps">
+            <w:drawing>
+              <wp:anchor distT="0" distB="0" distL="114300" distR="114300" simplePos="0" relativeHeight="251675648" behindDoc="0" locked="0" layoutInCell="1" allowOverlap="1" wp14:anchorId="625BF484" wp14:editId="7B78776B">
+                <wp:simplePos x="0" y="0"/>
+                <wp:positionH relativeFrom="column">
+                  <wp:posOffset>3449320</wp:posOffset>
+                </wp:positionH>
+                <wp:positionV relativeFrom="paragraph">
+                  <wp:posOffset>3658235</wp:posOffset>
+                </wp:positionV>
+                <wp:extent cx="2105025" cy="635"/>
+                <wp:effectExtent l="0" t="0" r="0" b="0"/>
+                <wp:wrapSquare wrapText="bothSides"/>
+                <wp:docPr id="1718660589" name="Text Box 1"/>
+                <wp:cNvGraphicFramePr/>
+                <a:graphic xmlns:a="http://schemas.openxmlformats.org/drawingml/2006/main">
+                  <a:graphicData uri="http://schemas.microsoft.com/office/word/2010/wordprocessingShape">
+                    <wps:wsp>
+                      <wps:cNvSpPr txBox="1"/>
+                      <wps:spPr>
+                        <a:xfrm>
+                          <a:off x="0" y="0"/>
+                          <a:ext cx="2105025" cy="635"/>
+                        </a:xfrm>
+                        <a:prstGeom prst="rect">
+                          <a:avLst/>
+                        </a:prstGeom>
+                        <a:solidFill>
+                          <a:prstClr val="white"/>
+                        </a:solidFill>
+                        <a:ln>
+                          <a:noFill/>
+                        </a:ln>
+                      </wps:spPr>
+                      <wps:txbx>
+                        <w:txbxContent>
+                          <w:p>
+                            <w:pPr>
+                              <w:pStyle w:val="Caption"/>
+                              <w:rPr>
+                                <w:rFonts w:cstheme="minorHAnsi"/>
+                              </w:rPr>
+                            </w:pPr>
+                            <w:r>
+                              <w:t xml:space="preserve">Table </w:t>
+                            </w:r>
+                            <w:r>
+                              <w:fldChar w:fldCharType="begin"/>
+                            </w:r>
+                            <w:r>
+                              <w:instrText xml:space="preserve"> SEQ Table \* ARABIC </w:instrText>
+                            </w:r>
+                            <w:r>
+                              <w:fldChar w:fldCharType="separate"/>
+                            </w:r>
+                            <w:r>
+                              <w:rPr>
+                                <w:noProof/>
+                              </w:rPr>
+                              <w:t>4</w:t>
+                            </w:r>
+                            <w:r>
+                              <w:fldChar w:fldCharType="end"/>
+                            </w:r>
+                            <w:r>
+                              <w:t xml:space="preserve"> - Model 4</w:t>
+                            </w:r>
+                          </w:p>
+                        </w:txbxContent>
+                      </wps:txbx>
+                      <wps:bodyPr rot="0" spcFirstLastPara="0" vertOverflow="overflow" horzOverflow="overflow" vert="horz" wrap="square" lIns="0" tIns="0" rIns="0" bIns="0" numCol="1" spcCol="0" rtlCol="0" fromWordArt="0" anchor="t" anchorCtr="0" forceAA="0" compatLnSpc="1">
+                        <a:prstTxWarp prst="textNoShape">
+                          <a:avLst/>
+                        </a:prstTxWarp>
+                        <a:spAutoFit/>
+                      </wps:bodyPr>
+                    </wps:wsp>
+                  </a:graphicData>
+                </a:graphic>
+              </wp:anchor>
+            </w:drawing>
+          </mc:Choice>
+          <mc:Fallback>
+            <w:pict>
+              <v:shape w14:anchorId="625BF484" id="_x0000_s1029" type="#_x0000_t202" style="position:absolute;margin-left:271.6pt;margin-top:288.05pt;width:165.75pt;height:.05pt;z-index:251675648;visibility:visible;mso-wrap-style:square;mso-wrap-distance-left:9pt;mso-wrap-distance-top:0;mso-wrap-distance-right:9pt;mso-wrap-distance-bottom:0;mso-position-horizontal:absolute;mso-position-horizontal-relative:text;mso-position-vertical:absolute;mso-position-vertical-relative:text;v-text-anchor:top" o:gfxdata="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" stroked="f">
+                <v:textbox style="mso-fit-shape-to-text:t" inset="0,0,0,0">
+                  <w:txbxContent>
+                    <w:p>
+                      <w:pPr>
+                        <w:pStyle w:val="Caption"/>
+                        <w:rPr>
+                          <w:rFonts w:cstheme="minorHAnsi"/>
+                        </w:rPr>
+                      </w:pPr>
+                      <w:r>
+                        <w:t xml:space="preserve">Table </w:t>
+                      </w:r>
+                      <w:r>
+                        <w:fldChar w:fldCharType="begin"/>
+                      </w:r>
+                      <w:r>
+                        <w:instrText xml:space="preserve"> SEQ Table \* ARABIC </w:instrText>
+                      </w:r>
+                      <w:r>
+                        <w:fldChar w:fldCharType="separate"/>
+                      </w:r>
+                      <w:r>
+                        <w:rPr>
+                          <w:noProof/>
+                        </w:rPr>
+                        <w:t>4</w:t>
+                      </w:r>
+                      <w:r>
+                        <w:fldChar w:fldCharType="end"/>
+                      </w:r>
+                      <w:r>
+                        <w:t xml:space="preserve"> - Model 4</w:t>
+                      </w:r>
+                    </w:p>
+                  </w:txbxContent>
+                </v:textbox>
+                <w10:wrap type="square"/>
+              </v:shape>
+            </w:pict>
+          </mc:Fallback>
+        </mc:AlternateContent>
+      </w:r>
+      <w:r>
+        <w:rPr>
+          <w:rFonts w:cstheme="minorHAnsi"/>
+        </w:rPr>
+        <w:drawing>
+          <wp:anchor distT="0" distB="0" distL="114300" distR="114300" simplePos="0" relativeHeight="251665408" behindDoc="0" locked="0" layoutInCell="1" allowOverlap="1" wp14:anchorId="76C9C095" wp14:editId="1FB35A3F">
+            <wp:simplePos x="0" y="0"/>
+            <wp:positionH relativeFrom="column">
+              <wp:posOffset>3449320</wp:posOffset>
+            </wp:positionH>
+            <wp:positionV relativeFrom="paragraph">
+              <wp:posOffset>1122680</wp:posOffset>
+            </wp:positionV>
+            <wp:extent cx="2105025" cy="2478405"/>
+            <wp:effectExtent l="0" t="0" r="9525" b="0"/>
+            <wp:wrapSquare wrapText="bothSides"/>
+            <wp:docPr id="464052532" name="Picture 1" descr="A screenshot of a data&#10;&#10;Description automatically generated"/>
+            <wp:cNvGraphicFramePr>
+              <a:graphicFrameLocks xmlns:a="http://schemas.openxmlformats.org/drawingml/2006/main" noChangeAspect="1"/>
+            </wp:cNvGraphicFramePr>
+            <a:graphic xmlns:a="http://schemas.openxmlformats.org/drawingml/2006/main">
+              <a:graphicData uri="http://schemas.openxmlformats.org/drawingml/2006/picture">
+                <pic:pic xmlns:pic="http://schemas.openxmlformats.org/drawingml/2006/picture">
+                  <pic:nvPicPr>
+                    <pic:cNvPr id="464052532" name="Picture 1" descr="A screenshot of a data&#10;&#10;Description automatically generated"/>
+                    <pic:cNvPicPr/>
+                  </pic:nvPicPr>
+                  <pic:blipFill>
+                    <a:blip r:embed="rId12" cstate="print">
+                      <a:extLst>
+                        <a:ext uri="{28A0092B-C50C-407E-A947-70E740481C1C}">
+                          <a14:useLocalDpi xmlns:a14="http://schemas.microsoft.com/office/drawing/2010/main" val="0"/>
+                        </a:ext>
+                      </a:extLst>
+                    </a:blip>
+                    <a:stretch>
+                      <a:fillRect/>
+                    </a:stretch>
+                  </pic:blipFill>
+                  <pic:spPr>
+                    <a:xfrm>
+                      <a:off x="0" y="0"/>
+                      <a:ext cx="2105025" cy="2478405"/>
+                    </a:xfrm>
+                    <a:prstGeom prst="rect">
+                      <a:avLst/>
+                    </a:prstGeom>
+                  </pic:spPr>
+                </pic:pic>
+              </a:graphicData>
+            </a:graphic>
+            <wp14:sizeRelH relativeFrom="margin">
+              <wp14:pctWidth>0</wp14:pctWidth>
+            </wp14:sizeRelH>
+            <wp14:sizeRelV relativeFrom="margin">
+              <wp14:pctHeight>0</wp14:pctHeight>
+            </wp14:sizeRelV>
+          </wp:anchor>
+        </w:drawing>
+      </w:r>
+      <w:r>
+        <w:rPr>
+          <w:rFonts w:cstheme="minorHAnsi"/>
+          <w:u w:val="single"/>
+        </w:rPr>
+        <w:t>Model 4:</w:t>
+      </w:r>
+      <w:r>
+        <w:rPr>
+          <w:rFonts w:cstheme="minorHAnsi"/>
+          <w:u w:val="single"/>
+        </w:rPr>
+        <w:br/>
+      </w:r>
+      <w:r>
+        <w:rPr>
+          <w:rFonts w:cstheme="minorHAnsi"/>
+          <w:sz w:val="20"/>
+          <w:szCs w:val="20"/>
+        </w:rPr>
+        <w:t xml:space="preserve">This model </w:t>
+      </w:r>
+      <w:r>
+        <w:rPr>
+          <w:rFonts w:cstheme="minorHAnsi"/>
+          <w:sz w:val="20"/>
+          <w:szCs w:val="20"/>
+        </w:rPr>
+        <w:t>looks at age and the ln of wages</w:t>
+      </w:r>
+      <w:r>
+        <w:rPr>
+          <w:rFonts w:cstheme="minorHAnsi"/>
+          <w:sz w:val="20"/>
+          <w:szCs w:val="20"/>
+        </w:rPr>
+        <w:t xml:space="preserve">. </w:t>
+      </w:r>
+      <w:r>
+        <w:rPr>
+          <w:rFonts w:cstheme="minorHAnsi"/>
+          <w:sz w:val="20"/>
+          <w:szCs w:val="20"/>
+        </w:rPr>
+        <w:t>It</w:t>
+      </w:r>
+      <w:r>
+        <w:rPr>
+          <w:rFonts w:cstheme="minorHAnsi"/>
+          <w:sz w:val="20"/>
+          <w:szCs w:val="20"/>
+        </w:rPr>
+        <w:t xml:space="preserve"> shows for each year of age, females can expect to get 1,8% higher salary at the 99% confidence level. However, for males, at the same confidence level this value is 2.4%. The interaction coefficient also shows that there is a 0.6% differential effect of age on the </w:t>
+      </w:r>
+      <w:r>
+        <w:rPr>
+          <w:rFonts w:cstheme="minorHAnsi"/>
+          <w:sz w:val="20"/>
+          <w:szCs w:val="20"/>
+        </w:rPr>
+        <w:t>natural logarithm</w:t>
+      </w:r>
+      <w:r>
+        <w:rPr>
+          <w:rFonts w:cstheme="minorHAnsi"/>
+          <w:sz w:val="20"/>
+          <w:szCs w:val="20"/>
+        </w:rPr>
+        <w:t xml:space="preserve"> of wages for </w:t>
+      </w:r>
+      <w:r>
+        <w:rPr>
+          <w:rFonts w:cstheme="minorHAnsi"/>
+          <w:sz w:val="20"/>
+          <w:szCs w:val="20"/>
+        </w:rPr>
+        <w:t>females</w:t>
+      </w:r>
+      <w:r>
+        <w:rPr>
+          <w:rFonts w:cstheme="minorHAnsi"/>
+          <w:sz w:val="20"/>
+          <w:szCs w:val="20"/>
+        </w:rPr>
+        <w:t xml:space="preserve"> compared to </w:t>
+      </w:r>
+      <w:r>
+        <w:rPr>
+          <w:rFonts w:cstheme="minorHAnsi"/>
+          <w:sz w:val="20"/>
+          <w:szCs w:val="20"/>
+        </w:rPr>
+        <w:t>males</w:t>
+      </w:r>
+      <w:r>
+        <w:rPr>
+          <w:rFonts w:cstheme="minorHAnsi"/>
+          <w:sz w:val="20"/>
+          <w:szCs w:val="20"/>
+        </w:rPr>
+        <w:t>.</w:t>
+      </w:r>
+      <w:r>
+        <w:rPr>
+          <w:rFonts w:cstheme="minorHAnsi"/>
+          <w:sz w:val="20"/>
+          <w:szCs w:val="20"/>
+        </w:rPr>
+        <w:t xml:space="preserve"> </w:t>
+      </w:r>
+      <w:r>
+        <w:rPr>
+          <w:rFonts w:cstheme="minorHAnsi"/>
+          <w:sz w:val="20"/>
+          <w:szCs w:val="20"/>
+        </w:rPr>
+        <w:t>However,</w:t>
+      </w:r>
+      <w:r>
+        <w:rPr>
+          <w:rFonts w:cstheme="minorHAnsi"/>
+          <w:sz w:val="20"/>
+          <w:szCs w:val="20"/>
+        </w:rPr>
+        <w:t xml:space="preserve"> since the interaction coefficient is not statistically significant, we cannot do inference about gender differences.</w:t>
+      </w:r>
+    </w:p>
+    <w:p>
+      <w:pPr>
+        <w:rPr>
+          <w:rFonts w:cstheme="minorHAnsi"/>
+        </w:rPr>
+      </w:pPr>
+      <w:r>
+        <w:rPr>
+          <w:rFonts w:cstheme="minorHAnsi"/>
+        </w:rPr>
+        <w:drawing>
+          <wp:anchor distT="0" distB="0" distL="114300" distR="114300" simplePos="0" relativeHeight="251666432" behindDoc="0" locked="0" layoutInCell="1" allowOverlap="1" wp14:anchorId="50ABDA76" wp14:editId="1F15D7C6">
+            <wp:simplePos x="0" y="0"/>
+            <wp:positionH relativeFrom="column">
+              <wp:posOffset>-2540</wp:posOffset>
+            </wp:positionH>
+            <wp:positionV relativeFrom="paragraph">
+              <wp:posOffset>1270</wp:posOffset>
+            </wp:positionV>
+            <wp:extent cx="3302000" cy="2478405"/>
+            <wp:effectExtent l="0" t="0" r="0" b="0"/>
+            <wp:wrapSquare wrapText="bothSides"/>
+            <wp:docPr id="270804273" name="Picture 1" descr="A graph of a graph showing age&#10;&#10;Description automatically generated with medium confidence"/>
+            <wp:cNvGraphicFramePr>
+              <a:graphicFrameLocks xmlns:a="http://schemas.openxmlformats.org/drawingml/2006/main" noChangeAspect="1"/>
+            </wp:cNvGraphicFramePr>
+            <a:graphic xmlns:a="http://schemas.openxmlformats.org/drawingml/2006/main">
+              <a:graphicData uri="http://schemas.openxmlformats.org/drawingml/2006/picture">
+                <pic:pic xmlns:pic="http://schemas.openxmlformats.org/drawingml/2006/picture">
+                  <pic:nvPicPr>
+                    <pic:cNvPr id="270804273" name="Picture 1" descr="A graph of a graph showing age&#10;&#10;Description automatically generated with medium confidence"/>
+                    <pic:cNvPicPr/>
+                  </pic:nvPicPr>
+                  <pic:blipFill>
+                    <a:blip r:embed="rId13">
+                      <a:extLst>
+                        <a:ext uri="{28A0092B-C50C-407E-A947-70E740481C1C}">
+                          <a14:useLocalDpi xmlns:a14="http://schemas.microsoft.com/office/drawing/2010/main" val="0"/>
+                        </a:ext>
+                      </a:extLst>
+                    </a:blip>
+                    <a:stretch>
+                      <a:fillRect/>
+                    </a:stretch>
+                  </pic:blipFill>
+                  <pic:spPr>
+                    <a:xfrm>
+                      <a:off x="0" y="0"/>
+                      <a:ext cx="3302000" cy="2478405"/>
+                    </a:xfrm>
+                    <a:prstGeom prst="rect">
+                      <a:avLst/>
+                    </a:prstGeom>
+                  </pic:spPr>
+                </pic:pic>
+              </a:graphicData>
+            </a:graphic>
+          </wp:anchor>
+        </w:drawing>
+      </w:r>
+    </w:p>
+    <w:p>
+      <w:pPr>
+        <w:rPr>
+          <w:rFonts w:cstheme="minorHAnsi"/>
+          <w:sz w:val="20"/>
+          <w:szCs w:val="20"/>
+        </w:rPr>
+      </w:pPr>
+      <w:r>
+        <w:rPr>
+          <w:rFonts w:cstheme="minorHAnsi"/>
+          <w:sz w:val="20"/>
+          <w:szCs w:val="20"/>
+        </w:rPr>
+        <w:drawing>
+          <wp:anchor distT="0" distB="0" distL="114300" distR="114300" simplePos="0" relativeHeight="251676672" behindDoc="0" locked="0" layoutInCell="1" allowOverlap="1" wp14:anchorId="226AFE78" wp14:editId="4A3A74E5">
+            <wp:simplePos x="0" y="0"/>
+            <wp:positionH relativeFrom="margin">
+              <wp:align>left</wp:align>
+            </wp:positionH>
+            <wp:positionV relativeFrom="paragraph">
+              <wp:posOffset>234604</wp:posOffset>
+            </wp:positionV>
+            <wp:extent cx="2555875" cy="2925445"/>
+            <wp:effectExtent l="0" t="0" r="0" b="8255"/>
+            <wp:wrapSquare wrapText="bothSides"/>
+            <wp:docPr id="1609901584" name="Picture 1" descr="A screenshot of a table&#10;&#10;Description automatically generated"/>
+            <wp:cNvGraphicFramePr>
+              <a:graphicFrameLocks xmlns:a="http://schemas.openxmlformats.org/drawingml/2006/main" noChangeAspect="1"/>
+            </wp:cNvGraphicFramePr>
+            <a:graphic xmlns:a="http://schemas.openxmlformats.org/drawingml/2006/main">
+              <a:graphicData uri="http://schemas.openxmlformats.org/drawingml/2006/picture">
+                <pic:pic xmlns:pic="http://schemas.openxmlformats.org/drawingml/2006/picture">
+                  <pic:nvPicPr>
+                    <pic:cNvPr id="1609901584" name="Picture 1" descr="A screenshot of a table&#10;&#10;Description automatically generated"/>
+                    <pic:cNvPicPr/>
+                  </pic:nvPicPr>
+                  <pic:blipFill>
+                    <a:blip r:embed="rId14" cstate="print">
+                      <a:extLst>
+                        <a:ext uri="{28A0092B-C50C-407E-A947-70E740481C1C}">
+                          <a14:useLocalDpi xmlns:a14="http://schemas.microsoft.com/office/drawing/2010/main" val="0"/>
+                        </a:ext>
+                      </a:extLst>
+                    </a:blip>
+                    <a:stretch>
+                      <a:fillRect/>
+                    </a:stretch>
+                  </pic:blipFill>
+                  <pic:spPr>
+                    <a:xfrm>
+                      <a:off x="0" y="0"/>
+                      <a:ext cx="2563241" cy="2933973"/>
+                    </a:xfrm>
+                    <a:prstGeom prst="rect">
+                      <a:avLst/>
+                    </a:prstGeom>
+                  </pic:spPr>
+                </pic:pic>
+              </a:graphicData>
+            </a:graphic>
+            <wp14:sizeRelH relativeFrom="margin">
+              <wp14:pctWidth>0</wp14:pctWidth>
+            </wp14:sizeRelH>
+            <wp14:sizeRelV relativeFrom="margin">
+              <wp14:pctHeight>0</wp14:pctHeight>
+            </wp14:sizeRelV>
+          </wp:anchor>
+        </w:drawing>
+      </w:r>
+      <w:r>
+        <w:rPr>
+          <w:rFonts w:cstheme="minorHAnsi"/>
+          <w:u w:val="single"/>
+        </w:rPr>
+        <w:t>Model 5:</w:t>
+      </w:r>
+      <w:r>
+        <w:rPr>
+          <w:rFonts w:cstheme="minorHAnsi"/>
+        </w:rPr>
+        <w:t xml:space="preserve"> </w:t>
+      </w:r>
+      <w:r>
+        <w:rPr>
+          <w:rFonts w:cstheme="minorHAnsi"/>
+        </w:rPr>
+        <w:br/>
+      </w:r>
+      <w:r>
+        <w:rPr>
+          <w:rFonts w:cstheme="minorHAnsi"/>
+          <w:sz w:val="20"/>
+          <w:szCs w:val="20"/>
+        </w:rPr>
+        <w:t>This model combines Model 3 and Model 4. This now better describes the variance in the dependent variable as this model demonstrates increased values for R-squared.</w:t>
+      </w:r>
+      <w:r>
+        <w:rPr>
+          <w:rFonts w:cstheme="minorHAnsi"/>
+          <w:sz w:val="20"/>
+          <w:szCs w:val="20"/>
+        </w:rPr>
+        <w:t xml:space="preserve"> In our data </w:t>
+      </w:r>
+      <w:r>
+        <w:rPr>
+          <w:rFonts w:cstheme="minorHAnsi"/>
+          <w:sz w:val="20"/>
+          <w:szCs w:val="20"/>
+        </w:rPr>
+        <w:t xml:space="preserve">females with a Professional or Ph.D. degree earn 2.8% less than males compared to those who only have </w:t>
+      </w:r>
+      <w:proofErr w:type="gramStart"/>
+      <w:r>
+        <w:rPr>
+          <w:rFonts w:cstheme="minorHAnsi"/>
+          <w:sz w:val="20"/>
+          <w:szCs w:val="20"/>
+        </w:rPr>
+        <w:t>Master’s</w:t>
+      </w:r>
+      <w:proofErr w:type="gramEnd"/>
+      <w:r>
+        <w:rPr>
+          <w:rFonts w:cstheme="minorHAnsi"/>
+          <w:sz w:val="20"/>
+          <w:szCs w:val="20"/>
+        </w:rPr>
+        <w:t xml:space="preserve"> degree. This coefficient is 4.4% when looking at female </w:t>
+      </w:r>
+      <w:proofErr w:type="gramStart"/>
+      <w:r>
+        <w:rPr>
+          <w:rFonts w:cstheme="minorHAnsi"/>
+          <w:sz w:val="20"/>
+          <w:szCs w:val="20"/>
+        </w:rPr>
+        <w:t>Master’s</w:t>
+      </w:r>
+      <w:proofErr w:type="gramEnd"/>
+      <w:r>
+        <w:rPr>
+          <w:rFonts w:cstheme="minorHAnsi"/>
+          <w:sz w:val="20"/>
+          <w:szCs w:val="20"/>
+        </w:rPr>
+        <w:t xml:space="preserve"> degrees compared to those who have a Ph.D.</w:t>
+      </w:r>
+    </w:p>
+    <w:p>
+      <w:pPr>
+        <w:rPr>
+          <w:rFonts w:cstheme="minorHAnsi"/>
+          <w:sz w:val="20"/>
+          <w:szCs w:val="20"/>
+        </w:rPr>
+      </w:pPr>
+    </w:p>
+    <w:p>
+      <w:pPr>
         <w:rPr>
           <w:rFonts w:cstheme="minorHAnsi"/>
           <w:b/>
@@ -1284,13 +2072,150 @@
           <w:sz w:val="28"/>
           <w:szCs w:val="28"/>
         </w:rPr>
-        <w:t xml:space="preserve">Summary: </w:t>
-      </w:r>
+      </w:pPr>
     </w:p>
     <w:p>
       <w:pPr>
         <w:rPr>
           <w:rFonts w:cstheme="minorHAnsi"/>
+          <w:b/>
+          <w:bCs/>
+          <w:sz w:val="28"/>
+          <w:szCs w:val="28"/>
+        </w:rPr>
+      </w:pPr>
+    </w:p>
+    <w:p>
+      <w:pPr>
+        <w:rPr>
+          <w:rFonts w:cstheme="minorHAnsi"/>
+          <w:b/>
+          <w:bCs/>
+          <w:sz w:val="28"/>
+          <w:szCs w:val="28"/>
+        </w:rPr>
+      </w:pPr>
+      <w:r>
+        <w:rPr>
+          <w:rFonts w:cstheme="minorHAnsi"/>
+          <w:sz w:val="20"/>
+          <w:szCs w:val="20"/>
+        </w:rPr>
+        <w:drawing>
+          <wp:anchor distT="0" distB="0" distL="114300" distR="114300" simplePos="0" relativeHeight="251677696" behindDoc="0" locked="0" layoutInCell="1" allowOverlap="1" wp14:anchorId="4CCB2925" wp14:editId="15FDF205">
+            <wp:simplePos x="0" y="0"/>
+            <wp:positionH relativeFrom="margin">
+              <wp:posOffset>0</wp:posOffset>
+            </wp:positionH>
+            <wp:positionV relativeFrom="paragraph">
+              <wp:posOffset>222943</wp:posOffset>
+            </wp:positionV>
+            <wp:extent cx="2555875" cy="1076325"/>
+            <wp:effectExtent l="0" t="0" r="0" b="9525"/>
+            <wp:wrapSquare wrapText="bothSides"/>
+            <wp:docPr id="1862889963" name="Picture 1" descr="A screenshot of a math test&#10;&#10;Description automatically generated"/>
+            <wp:cNvGraphicFramePr>
+              <a:graphicFrameLocks xmlns:a="http://schemas.openxmlformats.org/drawingml/2006/main" noChangeAspect="1"/>
+            </wp:cNvGraphicFramePr>
+            <a:graphic xmlns:a="http://schemas.openxmlformats.org/drawingml/2006/main">
+              <a:graphicData uri="http://schemas.openxmlformats.org/drawingml/2006/picture">
+                <pic:pic xmlns:pic="http://schemas.openxmlformats.org/drawingml/2006/picture">
+                  <pic:nvPicPr>
+                    <pic:cNvPr id="1862889963" name="Picture 1" descr="A screenshot of a math test&#10;&#10;Description automatically generated"/>
+                    <pic:cNvPicPr/>
+                  </pic:nvPicPr>
+                  <pic:blipFill>
+                    <a:blip r:embed="rId15" cstate="print">
+                      <a:extLst>
+                        <a:ext uri="{28A0092B-C50C-407E-A947-70E740481C1C}">
+                          <a14:useLocalDpi xmlns:a14="http://schemas.microsoft.com/office/drawing/2010/main" val="0"/>
+                        </a:ext>
+                      </a:extLst>
+                    </a:blip>
+                    <a:stretch>
+                      <a:fillRect/>
+                    </a:stretch>
+                  </pic:blipFill>
+                  <pic:spPr>
+                    <a:xfrm>
+                      <a:off x="0" y="0"/>
+                      <a:ext cx="2555875" cy="1076325"/>
+                    </a:xfrm>
+                    <a:prstGeom prst="rect">
+                      <a:avLst/>
+                    </a:prstGeom>
+                  </pic:spPr>
+                </pic:pic>
+              </a:graphicData>
+            </a:graphic>
+            <wp14:sizeRelH relativeFrom="margin">
+              <wp14:pctWidth>0</wp14:pctWidth>
+            </wp14:sizeRelH>
+            <wp14:sizeRelV relativeFrom="margin">
+              <wp14:pctHeight>0</wp14:pctHeight>
+            </wp14:sizeRelV>
+          </wp:anchor>
+        </w:drawing>
+      </w:r>
+    </w:p>
+    <w:p>
+      <w:pPr>
+        <w:rPr>
+          <w:rFonts w:cstheme="minorHAnsi"/>
+          <w:b/>
+          <w:bCs/>
+          <w:sz w:val="28"/>
+          <w:szCs w:val="28"/>
+        </w:rPr>
+      </w:pPr>
+    </w:p>
+    <w:p>
+      <w:pPr>
+        <w:rPr>
+          <w:rFonts w:cstheme="minorHAnsi"/>
+          <w:b/>
+          <w:bCs/>
+          <w:sz w:val="28"/>
+          <w:szCs w:val="28"/>
+        </w:rPr>
+      </w:pPr>
+    </w:p>
+    <w:p>
+      <w:pPr>
+        <w:rPr>
+          <w:rFonts w:cstheme="minorHAnsi"/>
+          <w:b/>
+          <w:bCs/>
+          <w:sz w:val="28"/>
+          <w:szCs w:val="28"/>
+        </w:rPr>
+      </w:pPr>
+    </w:p>
+    <w:p>
+      <w:pPr>
+        <w:rPr>
+          <w:rFonts w:cstheme="minorHAnsi"/>
+          <w:b/>
+          <w:bCs/>
+          <w:sz w:val="28"/>
+          <w:szCs w:val="28"/>
+        </w:rPr>
+      </w:pPr>
+      <w:r>
+        <w:rPr>
+          <w:rFonts w:cstheme="minorHAnsi"/>
+          <w:b/>
+          <w:bCs/>
+          <w:sz w:val="28"/>
+          <w:szCs w:val="28"/>
+        </w:rPr>
+        <w:t xml:space="preserve">Summary: </w:t>
+      </w:r>
+    </w:p>
+    <w:p>
+      <w:pPr>
+        <w:rPr>
+          <w:rFonts w:cstheme="minorHAnsi"/>
           <w:sz w:val="20"/>
           <w:szCs w:val="20"/>
         </w:rPr>
@@ -1333,16 +2258,7 @@
           <w:sz w:val="20"/>
           <w:szCs w:val="20"/>
         </w:rPr>
-        <w:t xml:space="preserve"> as our coefficients </w:t>
-      </w:r>
-      <w:r>
-        <w:rPr>
-          <w:rFonts w:cstheme="minorHAnsi"/>
-          <w:sz w:val="20"/>
-          <w:szCs w:val="20"/>
-        </w:rPr>
-        <w:lastRenderedPageBreak/>
-        <w:t>are not statistically significant at the 0.05 significance level.</w:t>
+        <w:t xml:space="preserve"> as our coefficients are not statistically significant at the 0.05 significance level.</w:t>
       </w:r>
       <w:r>
         <w:rPr>
@@ -1366,27 +2282,11 @@
           <w:sz w:val="20"/>
           <w:szCs w:val="20"/>
         </w:rPr>
-        <w:t xml:space="preserve">, we can infer that for each year of age males can expect to </w:t>
-      </w:r>
-      <w:r>
-        <w:rPr>
-          <w:rFonts w:cstheme="minorHAnsi"/>
-          <w:sz w:val="20"/>
-          <w:szCs w:val="20"/>
-        </w:rPr>
-        <w:t>receive</w:t>
-      </w:r>
-      <w:r>
-        <w:rPr>
-          <w:rFonts w:cstheme="minorHAnsi"/>
-          <w:sz w:val="20"/>
-          <w:szCs w:val="20"/>
-        </w:rPr>
-        <w:t xml:space="preserve"> a 0.6% higher wage than females.</w:t>
+        <w:t xml:space="preserve">, we can infer that for each year of age males </w:t>
       </w:r>
     </w:p>
     <w:sectPr>
-      <w:headerReference w:type="default" r:id="rId11"/>
+      <w:headerReference w:type="default" r:id="rId16"/>
       <w:pgSz w:w="11906" w:h="16838"/>
       <w:pgMar w:top="1417" w:right="1417" w:bottom="1417" w:left="1417" w:header="708" w:footer="708" w:gutter="0"/>
       <w:cols w:space="708"/>
@@ -2242,6 +3142,55 @@
       <w:contextualSpacing/>
     </w:pPr>
   </w:style>
+  <w:style w:type="character" w:styleId="Emphasis">
+    <w:name w:val="Emphasis"/>
+    <w:basedOn w:val="DefaultParagraphFont"/>
+    <w:uiPriority w:val="20"/>
+    <w:qFormat/>
+    <w:rsid w:val="00695B53"/>
+    <w:rPr>
+      <w:i/>
+      <w:iCs/>
+    </w:rPr>
+  </w:style>
+  <w:style w:type="table" w:styleId="TableGrid">
+    <w:name w:val="Table Grid"/>
+    <w:basedOn w:val="TableNormal"/>
+    <w:uiPriority w:val="39"/>
+    <w:rsid w:val="00695B53"/>
+    <w:pPr>
+      <w:spacing w:after="0" w:line="240" w:lineRule="auto"/>
+    </w:pPr>
+    <w:tblPr>
+      <w:tblBorders>
+        <w:top w:val="single" w:sz="4" w:space="0" w:color="auto"/>
+        <w:left w:val="single" w:sz="4" w:space="0" w:color="auto"/>
+        <w:bottom w:val="single" w:sz="4" w:space="0" w:color="auto"/>
+        <w:right w:val="single" w:sz="4" w:space="0" w:color="auto"/>
+        <w:insideH w:val="single" w:sz="4" w:space="0" w:color="auto"/>
+        <w:insideV w:val="single" w:sz="4" w:space="0" w:color="auto"/>
+      </w:tblBorders>
+    </w:tblPr>
+  </w:style>
+  <w:style w:type="paragraph" w:styleId="Caption">
+    <w:name w:val="caption"/>
+    <w:basedOn w:val="Normal"/>
+    <w:next w:val="Normal"/>
+    <w:uiPriority w:val="35"/>
+    <w:unhideWhenUsed/>
+    <w:qFormat/>
+    <w:rsid w:val="00155FDF"/>
+    <w:pPr>
+      <w:spacing w:after="200" w:line="240" w:lineRule="auto"/>
+    </w:pPr>
+    <w:rPr>
+      <w:i/>
+      <w:iCs/>
+      <w:color w:val="44546A" w:themeColor="text2"/>
+      <w:sz w:val="18"/>
+      <w:szCs w:val="18"/>
+    </w:rPr>
+  </w:style>
 </w:styles>
 </file>
 
@@ -2538,4 +3487,16 @@
     </a:ext>
   </a:extLst>
 </a:theme>
+</file>
+
+<file path=customXml/item1.xml><?xml version="1.0" encoding="utf-8"?>
+<b:Sources xmlns:b="http://schemas.openxmlformats.org/officeDocument/2006/bibliography" xmlns="http://schemas.openxmlformats.org/officeDocument/2006/bibliography" SelectedStyle="\APASixthEditionOfficeOnline.xsl" StyleName="APA" Version="6"/>
+</file>
+
+<file path=customXml/itemProps1.xml><?xml version="1.0" encoding="utf-8"?>
+<ds:datastoreItem xmlns:ds="http://schemas.openxmlformats.org/officeDocument/2006/customXml" ds:itemID="{D67EE526-82C1-49C5-9B0B-D27B4023069A}">
+  <ds:schemaRefs>
+    <ds:schemaRef ds:uri="http://schemas.openxmlformats.org/officeDocument/2006/bibliography"/>
+  </ds:schemaRefs>
+</ds:datastoreItem>
 </file>
</xml_diff>